<commit_message>
Added final version of Documentation
</commit_message>
<xml_diff>
--- a/DokumentacijaResLB.docx
+++ b/DokumentacijaResLB.docx
@@ -1,6 +1,6 @@
 
 <file path=word/document.xml><?xml version="1.0" encoding="utf-8"?>
-<w:document xmlns:wpc="http://schemas.microsoft.com/office/word/2010/wordprocessingCanvas" xmlns:cx="http://schemas.microsoft.com/office/drawing/2014/chartex" xmlns:cx1="http://schemas.microsoft.com/office/drawing/2015/9/8/chartex" xmlns:cx2="http://schemas.microsoft.com/office/drawing/2015/10/21/chartex" xmlns:cx3="http://schemas.microsoft.com/office/drawing/2016/5/9/chartex" xmlns:cx4="http://schemas.microsoft.com/office/drawing/2016/5/10/chartex" xmlns:cx5="http://schemas.microsoft.com/office/drawing/2016/5/11/chartex" xmlns:cx6="http://schemas.microsoft.com/office/drawing/2016/5/12/chartex" xmlns:cx7="http://schemas.microsoft.com/office/drawing/2016/5/13/chartex" xmlns:cx8="http://schemas.microsoft.com/office/drawing/2016/5/14/chartex" xmlns:mc="http://schemas.openxmlformats.org/markup-compatibility/2006" xmlns:aink="http://schemas.microsoft.com/office/drawing/2016/ink" xmlns:am3d="http://schemas.microsoft.com/office/drawing/2017/model3d" xmlns:o="urn:schemas-microsoft-com:office:office" xmlns:r="http://schemas.openxmlformats.org/officeDocument/2006/relationships" xmlns:m="http://schemas.openxmlformats.org/officeDocument/2006/math" xmlns:v="urn:schemas-microsoft-com:vml" xmlns:wp14="http://schemas.microsoft.com/office/word/2010/wordprocessingDrawing" xmlns:wp="http://schemas.openxmlformats.org/drawingml/2006/wordprocessingDrawing" xmlns:w10="urn:schemas-microsoft-com:office:word" xmlns:w="http://schemas.openxmlformats.org/wordprocessingml/2006/main" xmlns:w14="http://schemas.microsoft.com/office/word/2010/wordml" xmlns:w15="http://schemas.microsoft.com/office/word/2012/wordml" xmlns:w16cex="http://schemas.microsoft.com/office/word/2018/wordml/cex" xmlns:w16cid="http://schemas.microsoft.com/office/word/2016/wordml/cid" xmlns:w16="http://schemas.microsoft.com/office/word/2018/wordml" xmlns:w16sdtdh="http://schemas.microsoft.com/office/word/2020/wordml/sdtdatahash" xmlns:w16se="http://schemas.microsoft.com/office/word/2015/wordml/symex" xmlns:wpg="http://schemas.microsoft.com/office/word/2010/wordprocessingGroup" xmlns:wpi="http://schemas.microsoft.com/office/word/2010/wordprocessingInk" xmlns:wne="http://schemas.microsoft.com/office/word/2006/wordml" xmlns:wps="http://schemas.microsoft.com/office/word/2010/wordprocessingShape" mc:Ignorable="w14 w15 w16se w16cid w16 w16cex w16sdtdh wp14">
+<w:document xmlns:wpc="http://schemas.microsoft.com/office/word/2010/wordprocessingCanvas" xmlns:cx="http://schemas.microsoft.com/office/drawing/2014/chartex" xmlns:cx1="http://schemas.microsoft.com/office/drawing/2015/9/8/chartex" xmlns:cx2="http://schemas.microsoft.com/office/drawing/2015/10/21/chartex" xmlns:cx3="http://schemas.microsoft.com/office/drawing/2016/5/9/chartex" xmlns:cx4="http://schemas.microsoft.com/office/drawing/2016/5/10/chartex" xmlns:cx5="http://schemas.microsoft.com/office/drawing/2016/5/11/chartex" xmlns:cx6="http://schemas.microsoft.com/office/drawing/2016/5/12/chartex" xmlns:cx7="http://schemas.microsoft.com/office/drawing/2016/5/13/chartex" xmlns:cx8="http://schemas.microsoft.com/office/drawing/2016/5/14/chartex" xmlns:mc="http://schemas.openxmlformats.org/markup-compatibility/2006" xmlns:aink="http://schemas.microsoft.com/office/drawing/2016/ink" xmlns:am3d="http://schemas.microsoft.com/office/drawing/2017/model3d" xmlns:o="urn:schemas-microsoft-com:office:office" xmlns:r="http://schemas.openxmlformats.org/officeDocument/2006/relationships" xmlns:m="http://schemas.openxmlformats.org/officeDocument/2006/math" xmlns:v="urn:schemas-microsoft-com:vml" xmlns:wp14="http://schemas.microsoft.com/office/word/2010/wordprocessingDrawing" xmlns:wp="http://schemas.openxmlformats.org/drawingml/2006/wordprocessingDrawing" xmlns:w10="urn:schemas-microsoft-com:office:word" xmlns:w="http://schemas.openxmlformats.org/wordprocessingml/2006/main" xmlns:w14="http://schemas.microsoft.com/office/word/2010/wordml" xmlns:w15="http://schemas.microsoft.com/office/word/2012/wordml" xmlns:w16cex="http://schemas.microsoft.com/office/word/2018/wordml/cex" xmlns:w16cid="http://schemas.microsoft.com/office/word/2016/wordml/cid" xmlns:w16="http://schemas.microsoft.com/office/word/2018/wordml" xmlns:w16sdtdh="http://schemas.microsoft.com/office/word/2020/wordml/sdtdatahash" xmlns:w16se="http://schemas.microsoft.com/office/word/2015/wordml/symex" xmlns:wpg="http://schemas.microsoft.com/office/word/2010/wordprocessingGroup" xmlns:wpi="http://schemas.microsoft.com/office/word/2010/wordprocessingInk" xmlns:wne="http://schemas.microsoft.com/office/word/2006/wordml" xmlns:wps="http://schemas.microsoft.com/office/word/2010/wordprocessingShape" xmlns:a="http://schemas.openxmlformats.org/drawingml/2006/main" xmlns:pic="http://schemas.openxmlformats.org/drawingml/2006/picture" xmlns:a14="http://schemas.microsoft.com/office/drawing/2010/main" mc:Ignorable="w14 w15 w16se w16cid w16 w16cex w16sdtdh wp14">
   <w:body>
     <w:p>
       <w:pPr>
@@ -385,6 +385,12 @@
           <w:szCs w:val="28"/>
         </w:rPr>
         <w:tab/>
+      </w:r>
+      <w:r>
+        <w:rPr>
+          <w:sz w:val="28"/>
+          <w:szCs w:val="28"/>
+        </w:rPr>
         <w:t xml:space="preserve">2.1.UML </w:t>
       </w:r>
       <w:proofErr w:type="spellStart"/>
@@ -410,6 +416,12 @@
           <w:szCs w:val="28"/>
         </w:rPr>
         <w:tab/>
+      </w:r>
+      <w:r>
+        <w:rPr>
+          <w:sz w:val="28"/>
+          <w:szCs w:val="28"/>
+        </w:rPr>
         <w:t>2.</w:t>
       </w:r>
       <w:proofErr w:type="gramStart"/>
@@ -466,6 +478,12 @@
           <w:szCs w:val="28"/>
         </w:rPr>
         <w:tab/>
+      </w:r>
+      <w:r>
+        <w:rPr>
+          <w:sz w:val="28"/>
+          <w:szCs w:val="28"/>
+        </w:rPr>
         <w:t>3.</w:t>
       </w:r>
       <w:proofErr w:type="gramStart"/>
@@ -491,6 +509,12 @@
           <w:szCs w:val="28"/>
         </w:rPr>
         <w:tab/>
+      </w:r>
+      <w:r>
+        <w:rPr>
+          <w:sz w:val="28"/>
+          <w:szCs w:val="28"/>
+        </w:rPr>
         <w:t>3.</w:t>
       </w:r>
       <w:proofErr w:type="gramStart"/>
@@ -523,6 +547,12 @@
           <w:szCs w:val="28"/>
         </w:rPr>
         <w:tab/>
+      </w:r>
+      <w:r>
+        <w:rPr>
+          <w:sz w:val="28"/>
+          <w:szCs w:val="28"/>
+        </w:rPr>
         <w:t>3.</w:t>
       </w:r>
       <w:proofErr w:type="gramStart"/>
@@ -548,6 +578,12 @@
           <w:szCs w:val="28"/>
         </w:rPr>
         <w:tab/>
+      </w:r>
+      <w:r>
+        <w:rPr>
+          <w:sz w:val="28"/>
+          <w:szCs w:val="28"/>
+        </w:rPr>
         <w:t>3.</w:t>
       </w:r>
       <w:proofErr w:type="gramStart"/>
@@ -580,6 +616,12 @@
           <w:szCs w:val="28"/>
         </w:rPr>
         <w:tab/>
+      </w:r>
+      <w:r>
+        <w:rPr>
+          <w:sz w:val="28"/>
+          <w:szCs w:val="28"/>
+        </w:rPr>
         <w:t>3.</w:t>
       </w:r>
       <w:proofErr w:type="gramStart"/>
@@ -1519,668 +1561,842 @@
     <w:p>
       <w:proofErr w:type="spellStart"/>
       <w:r>
+        <w:rPr/>
         <w:t>Prilikom</w:t>
       </w:r>
       <w:proofErr w:type="spellEnd"/>
       <w:r>
-        <w:t xml:space="preserve"> </w:t>
-      </w:r>
-      <w:proofErr w:type="spellStart"/>
-      <w:r>
+        <w:rPr/>
+        <w:t xml:space="preserve"> </w:t>
+      </w:r>
+      <w:proofErr w:type="spellStart"/>
+      <w:r>
+        <w:rPr/>
         <w:t>pokretanja</w:t>
       </w:r>
       <w:proofErr w:type="spellEnd"/>
       <w:r>
-        <w:t xml:space="preserve"> </w:t>
-      </w:r>
-      <w:proofErr w:type="spellStart"/>
-      <w:r>
+        <w:rPr/>
+        <w:t xml:space="preserve"> </w:t>
+      </w:r>
+      <w:proofErr w:type="spellStart"/>
+      <w:r>
+        <w:rPr/>
         <w:t>programa</w:t>
       </w:r>
       <w:proofErr w:type="spellEnd"/>
       <w:r>
-        <w:t xml:space="preserve"> </w:t>
-      </w:r>
-      <w:proofErr w:type="spellStart"/>
-      <w:r>
+        <w:rPr/>
+        <w:t xml:space="preserve"> </w:t>
+      </w:r>
+      <w:proofErr w:type="spellStart"/>
+      <w:r>
+        <w:rPr/>
         <w:t>sve</w:t>
       </w:r>
       <w:proofErr w:type="spellEnd"/>
       <w:r>
-        <w:t xml:space="preserve"> </w:t>
-      </w:r>
-      <w:proofErr w:type="spellStart"/>
-      <w:r>
+        <w:rPr/>
+        <w:t xml:space="preserve"> </w:t>
+      </w:r>
+      <w:proofErr w:type="spellStart"/>
+      <w:r>
+        <w:rPr/>
         <w:t>komponente</w:t>
       </w:r>
       <w:proofErr w:type="spellEnd"/>
       <w:r>
-        <w:t xml:space="preserve"> </w:t>
-      </w:r>
-      <w:proofErr w:type="spellStart"/>
-      <w:r>
+        <w:rPr/>
+        <w:t xml:space="preserve"> </w:t>
+      </w:r>
+      <w:proofErr w:type="spellStart"/>
+      <w:r>
+        <w:rPr/>
         <w:t>ostvaruju</w:t>
       </w:r>
       <w:proofErr w:type="spellEnd"/>
       <w:r>
-        <w:t xml:space="preserve"> </w:t>
-      </w:r>
-      <w:proofErr w:type="spellStart"/>
-      <w:r>
+        <w:rPr/>
+        <w:t xml:space="preserve"> </w:t>
+      </w:r>
+      <w:proofErr w:type="spellStart"/>
+      <w:r>
+        <w:rPr/>
         <w:t>komunikaciju</w:t>
       </w:r>
       <w:proofErr w:type="spellEnd"/>
       <w:r>
-        <w:t xml:space="preserve">. Prv isa </w:t>
-      </w:r>
-      <w:proofErr w:type="spellStart"/>
-      <w:r>
+        <w:rPr/>
+        <w:t xml:space="preserve">. Prvi </w:t>
+      </w:r>
+      <w:proofErr w:type="spellStart"/>
+      <w:r>
+        <w:rPr/>
+        <w:t>sa</w:t>
+      </w:r>
+      <w:proofErr w:type="spellEnd"/>
+      <w:r>
+        <w:rPr/>
+        <w:t xml:space="preserve"> </w:t>
+      </w:r>
+      <w:proofErr w:type="spellStart"/>
+      <w:r>
+        <w:rPr/>
         <w:t>radom</w:t>
       </w:r>
       <w:proofErr w:type="spellEnd"/>
       <w:r>
-        <w:t xml:space="preserve"> </w:t>
-      </w:r>
-      <w:proofErr w:type="spellStart"/>
-      <w:r>
+        <w:rPr/>
+        <w:t xml:space="preserve"> </w:t>
+      </w:r>
+      <w:proofErr w:type="spellStart"/>
+      <w:r>
+        <w:rPr/>
         <w:t>pocinje</w:t>
       </w:r>
       <w:proofErr w:type="spellEnd"/>
       <w:r>
+        <w:rPr/>
         <w:t xml:space="preserve"> Writer </w:t>
       </w:r>
       <w:proofErr w:type="spellStart"/>
       <w:r>
+        <w:rPr/>
         <w:t>kojem</w:t>
       </w:r>
       <w:proofErr w:type="spellEnd"/>
       <w:r>
+        <w:rPr/>
         <w:t xml:space="preserve"> je </w:t>
       </w:r>
       <w:proofErr w:type="spellStart"/>
       <w:r>
+        <w:rPr/>
         <w:t>potrebno</w:t>
       </w:r>
       <w:proofErr w:type="spellEnd"/>
       <w:r>
-        <w:t xml:space="preserve"> </w:t>
-      </w:r>
-      <w:proofErr w:type="spellStart"/>
-      <w:r>
+        <w:rPr/>
+        <w:t xml:space="preserve"> </w:t>
+      </w:r>
+      <w:proofErr w:type="spellStart"/>
+      <w:r>
+        <w:rPr/>
         <w:t>uneti</w:t>
       </w:r>
       <w:proofErr w:type="spellEnd"/>
       <w:r>
-        <w:t xml:space="preserve"> </w:t>
-      </w:r>
-      <w:proofErr w:type="spellStart"/>
-      <w:r>
+        <w:rPr/>
+        <w:t xml:space="preserve"> </w:t>
+      </w:r>
+      <w:proofErr w:type="spellStart"/>
+      <w:r>
+        <w:rPr/>
         <w:t>ime</w:t>
       </w:r>
       <w:proofErr w:type="spellEnd"/>
       <w:r>
-        <w:t xml:space="preserve"> </w:t>
-      </w:r>
-      <w:proofErr w:type="spellStart"/>
-      <w:r>
+        <w:rPr/>
+        <w:t xml:space="preserve"> </w:t>
+      </w:r>
+      <w:proofErr w:type="spellStart"/>
+      <w:r>
+        <w:rPr/>
         <w:t>fajla</w:t>
       </w:r>
       <w:proofErr w:type="spellEnd"/>
       <w:r>
+        <w:rPr/>
         <w:t xml:space="preserve"> za </w:t>
       </w:r>
       <w:proofErr w:type="spellStart"/>
       <w:r>
+        <w:rPr/>
         <w:t>citanje</w:t>
       </w:r>
       <w:proofErr w:type="spellEnd"/>
       <w:r>
-        <w:t xml:space="preserve"> </w:t>
-      </w:r>
-      <w:proofErr w:type="spellStart"/>
-      <w:proofErr w:type="gramStart"/>
-      <w:r>
+        <w:rPr/>
+        <w:t xml:space="preserve"> </w:t>
+      </w:r>
+      <w:proofErr w:type="spellStart"/>
+      <w:r>
+        <w:rPr/>
         <w:t>podataka.Nakon</w:t>
       </w:r>
       <w:proofErr w:type="spellEnd"/>
-      <w:proofErr w:type="gramEnd"/>
-      <w:r>
-        <w:t xml:space="preserve"> </w:t>
-      </w:r>
-      <w:proofErr w:type="spellStart"/>
-      <w:r>
+      <w:r>
+        <w:rPr/>
+        <w:t xml:space="preserve"> </w:t>
+      </w:r>
+      <w:proofErr w:type="spellStart"/>
+      <w:r>
+        <w:rPr/>
         <w:t>citanja</w:t>
       </w:r>
       <w:proofErr w:type="spellEnd"/>
       <w:r>
-        <w:t xml:space="preserve"> </w:t>
-      </w:r>
-      <w:proofErr w:type="spellStart"/>
-      <w:r>
+        <w:rPr/>
+        <w:t xml:space="preserve"> </w:t>
+      </w:r>
+      <w:proofErr w:type="spellStart"/>
+      <w:r>
+        <w:rPr/>
         <w:t>podataka</w:t>
       </w:r>
       <w:proofErr w:type="spellEnd"/>
       <w:r>
-        <w:t xml:space="preserve"> </w:t>
-      </w:r>
-      <w:proofErr w:type="spellStart"/>
-      <w:r>
+        <w:rPr/>
+        <w:t xml:space="preserve"> </w:t>
+      </w:r>
+      <w:proofErr w:type="spellStart"/>
+      <w:r>
+        <w:rPr/>
         <w:t>iz</w:t>
       </w:r>
       <w:proofErr w:type="spellEnd"/>
       <w:r>
-        <w:t xml:space="preserve"> </w:t>
-      </w:r>
-      <w:proofErr w:type="spellStart"/>
-      <w:r>
+        <w:rPr/>
+        <w:t xml:space="preserve"> </w:t>
+      </w:r>
+      <w:proofErr w:type="spellStart"/>
+      <w:r>
+        <w:rPr/>
         <w:t>fajla</w:t>
       </w:r>
       <w:proofErr w:type="spellEnd"/>
       <w:r>
-        <w:t xml:space="preserve"> </w:t>
-      </w:r>
-      <w:proofErr w:type="spellStart"/>
-      <w:r>
+        <w:rPr/>
+        <w:t xml:space="preserve"> </w:t>
+      </w:r>
+      <w:proofErr w:type="spellStart"/>
+      <w:r>
+        <w:rPr/>
         <w:t>moguceno</w:t>
       </w:r>
       <w:proofErr w:type="spellEnd"/>
       <w:r>
+        <w:rPr/>
         <w:t xml:space="preserve"> je </w:t>
       </w:r>
       <w:proofErr w:type="spellStart"/>
       <w:r>
+        <w:rPr/>
         <w:t>manuelno</w:t>
       </w:r>
       <w:proofErr w:type="spellEnd"/>
       <w:r>
-        <w:t xml:space="preserve"> </w:t>
-      </w:r>
-      <w:proofErr w:type="spellStart"/>
-      <w:r>
+        <w:rPr/>
+        <w:t xml:space="preserve"> </w:t>
+      </w:r>
+      <w:proofErr w:type="spellStart"/>
+      <w:r>
+        <w:rPr/>
         <w:t>upisivanje</w:t>
       </w:r>
       <w:proofErr w:type="spellEnd"/>
       <w:r>
-        <w:t xml:space="preserve"> </w:t>
-      </w:r>
-      <w:proofErr w:type="spellStart"/>
-      <w:r>
+        <w:rPr/>
+        <w:t xml:space="preserve"> </w:t>
+      </w:r>
+      <w:proofErr w:type="spellStart"/>
+      <w:r>
+        <w:rPr/>
         <w:t>stanja</w:t>
       </w:r>
       <w:proofErr w:type="spellEnd"/>
       <w:r>
+        <w:rPr/>
         <w:t xml:space="preserve"> za </w:t>
       </w:r>
       <w:proofErr w:type="spellStart"/>
       <w:r>
+        <w:rPr/>
         <w:t>odredjeno</w:t>
       </w:r>
       <w:proofErr w:type="spellEnd"/>
       <w:r>
-        <w:t xml:space="preserve"> </w:t>
-      </w:r>
-      <w:proofErr w:type="spellStart"/>
-      <w:r>
+        <w:rPr/>
+        <w:t xml:space="preserve"> </w:t>
+      </w:r>
+      <w:proofErr w:type="spellStart"/>
+      <w:r>
+        <w:rPr/>
         <w:t>brojilo</w:t>
       </w:r>
       <w:proofErr w:type="spellEnd"/>
       <w:r>
+        <w:rPr/>
         <w:t xml:space="preserve">. Svi </w:t>
       </w:r>
       <w:proofErr w:type="spellStart"/>
       <w:r>
+        <w:rPr/>
         <w:t>podaci</w:t>
       </w:r>
       <w:proofErr w:type="spellEnd"/>
       <w:r>
+        <w:rPr/>
         <w:t xml:space="preserve"> se </w:t>
       </w:r>
       <w:proofErr w:type="spellStart"/>
       <w:r>
+        <w:rPr/>
         <w:t>salju</w:t>
       </w:r>
       <w:proofErr w:type="spellEnd"/>
       <w:r>
-        <w:t xml:space="preserve"> </w:t>
-      </w:r>
-      <w:proofErr w:type="spellStart"/>
-      <w:r>
+        <w:rPr/>
+        <w:t xml:space="preserve"> </w:t>
+      </w:r>
+      <w:proofErr w:type="spellStart"/>
+      <w:r>
+        <w:rPr/>
         <w:t>na</w:t>
       </w:r>
       <w:proofErr w:type="spellEnd"/>
       <w:r>
+        <w:rPr/>
         <w:t xml:space="preserve"> Load balancer koji </w:t>
       </w:r>
       <w:proofErr w:type="spellStart"/>
       <w:r>
+        <w:rPr/>
         <w:t>primljene</w:t>
       </w:r>
       <w:proofErr w:type="spellEnd"/>
       <w:r>
-        <w:t xml:space="preserve"> </w:t>
-      </w:r>
-      <w:proofErr w:type="spellStart"/>
-      <w:r>
+        <w:rPr/>
+        <w:t xml:space="preserve"> </w:t>
+      </w:r>
+      <w:proofErr w:type="spellStart"/>
+      <w:r>
+        <w:rPr/>
         <w:t>podatke</w:t>
       </w:r>
       <w:proofErr w:type="spellEnd"/>
       <w:r>
-        <w:t xml:space="preserve"> </w:t>
-      </w:r>
-      <w:proofErr w:type="spellStart"/>
-      <w:r>
+        <w:rPr/>
+        <w:t xml:space="preserve"> </w:t>
+      </w:r>
+      <w:proofErr w:type="spellStart"/>
+      <w:r>
+        <w:rPr/>
         <w:t>smesta</w:t>
       </w:r>
       <w:proofErr w:type="spellEnd"/>
       <w:r>
+        <w:rPr/>
         <w:t xml:space="preserve"> u </w:t>
       </w:r>
       <w:proofErr w:type="spellStart"/>
       <w:r>
+        <w:rPr/>
         <w:t>bafer</w:t>
       </w:r>
       <w:proofErr w:type="spellEnd"/>
       <w:r>
+        <w:rPr/>
         <w:t xml:space="preserve">. </w:t>
       </w:r>
       <w:proofErr w:type="spellStart"/>
       <w:r>
+        <w:rPr/>
         <w:t>Ukoliko</w:t>
       </w:r>
       <w:proofErr w:type="spellEnd"/>
       <w:r>
-        <w:t xml:space="preserve"> </w:t>
-      </w:r>
-      <w:proofErr w:type="spellStart"/>
-      <w:r>
+        <w:rPr/>
+        <w:t xml:space="preserve"> </w:t>
+      </w:r>
+      <w:proofErr w:type="spellStart"/>
+      <w:r>
+        <w:rPr/>
         <w:t>bafer</w:t>
       </w:r>
       <w:proofErr w:type="spellEnd"/>
       <w:r>
-        <w:t xml:space="preserve"> </w:t>
-      </w:r>
-      <w:proofErr w:type="spellStart"/>
-      <w:r>
+        <w:rPr/>
+        <w:t xml:space="preserve"> </w:t>
+      </w:r>
+      <w:proofErr w:type="spellStart"/>
+      <w:r>
+        <w:rPr/>
         <w:t>sadrzi</w:t>
       </w:r>
       <w:proofErr w:type="spellEnd"/>
       <w:r>
+        <w:rPr/>
         <w:t xml:space="preserve"> 10 </w:t>
       </w:r>
       <w:proofErr w:type="spellStart"/>
       <w:r>
+        <w:rPr/>
         <w:t>podataka</w:t>
       </w:r>
       <w:proofErr w:type="spellEnd"/>
       <w:r>
-        <w:t xml:space="preserve"> </w:t>
-      </w:r>
-      <w:proofErr w:type="spellStart"/>
-      <w:r>
+        <w:rPr/>
+        <w:t xml:space="preserve"> </w:t>
+      </w:r>
+      <w:proofErr w:type="spellStart"/>
+      <w:r>
+        <w:rPr/>
         <w:t>salje</w:t>
       </w:r>
       <w:proofErr w:type="spellEnd"/>
       <w:r>
-        <w:t xml:space="preserve"> </w:t>
-      </w:r>
-      <w:proofErr w:type="spellStart"/>
-      <w:r>
+        <w:rPr/>
+        <w:t xml:space="preserve"> </w:t>
+      </w:r>
+      <w:proofErr w:type="spellStart"/>
+      <w:r>
+        <w:rPr/>
         <w:t>ih</w:t>
       </w:r>
       <w:proofErr w:type="spellEnd"/>
       <w:r>
-        <w:t xml:space="preserve"> </w:t>
-      </w:r>
-      <w:proofErr w:type="spellStart"/>
-      <w:r>
+        <w:rPr/>
+        <w:t xml:space="preserve"> </w:t>
+      </w:r>
+      <w:proofErr w:type="spellStart"/>
+      <w:r>
+        <w:rPr/>
         <w:t>na</w:t>
       </w:r>
       <w:proofErr w:type="spellEnd"/>
       <w:r>
-        <w:t xml:space="preserve"> Worker-server-e. Na </w:t>
-      </w:r>
-      <w:proofErr w:type="spellStart"/>
-      <w:r>
+        <w:rPr/>
+        <w:t xml:space="preserve"> </w:t>
+      </w:r>
+      <w:proofErr w:type="spellStart"/>
+      <w:r>
+        <w:rPr/>
+        <w:t>Workere</w:t>
+      </w:r>
+      <w:proofErr w:type="spellEnd"/>
+      <w:r>
+        <w:rPr/>
+        <w:t xml:space="preserve">. Na </w:t>
+      </w:r>
+      <w:proofErr w:type="spellStart"/>
+      <w:r>
+        <w:rPr/>
         <w:t>pocetku</w:t>
       </w:r>
       <w:proofErr w:type="spellEnd"/>
       <w:r>
-        <w:t xml:space="preserve"> Worker-server-a </w:t>
-      </w:r>
-      <w:proofErr w:type="spellStart"/>
-      <w:r>
+        <w:rPr/>
+        <w:t xml:space="preserve"> Worker-a </w:t>
+      </w:r>
+      <w:proofErr w:type="spellStart"/>
+      <w:r>
+        <w:rPr/>
         <w:t>pokrenuto</w:t>
       </w:r>
       <w:proofErr w:type="spellEnd"/>
       <w:r>
+        <w:rPr/>
         <w:t xml:space="preserve"> je vise </w:t>
       </w:r>
       <w:proofErr w:type="spellStart"/>
       <w:r>
+        <w:rPr/>
         <w:t>tredova</w:t>
       </w:r>
       <w:proofErr w:type="spellEnd"/>
       <w:r>
+        <w:rPr/>
         <w:t xml:space="preserve"> I </w:t>
       </w:r>
       <w:proofErr w:type="spellStart"/>
       <w:r>
+        <w:rPr/>
         <w:t>moguce</w:t>
       </w:r>
       <w:proofErr w:type="spellEnd"/>
       <w:r>
+        <w:rPr/>
         <w:t xml:space="preserve"> je </w:t>
       </w:r>
       <w:proofErr w:type="spellStart"/>
       <w:r>
+        <w:rPr/>
         <w:t>njihovo</w:t>
       </w:r>
       <w:proofErr w:type="spellEnd"/>
       <w:r>
-        <w:t xml:space="preserve"> </w:t>
-      </w:r>
-      <w:proofErr w:type="spellStart"/>
-      <w:r>
+        <w:rPr/>
+        <w:t xml:space="preserve"> </w:t>
+      </w:r>
+      <w:proofErr w:type="spellStart"/>
+      <w:r>
+        <w:rPr/>
         <w:t>gasenje</w:t>
       </w:r>
       <w:proofErr w:type="spellEnd"/>
       <w:r>
+        <w:rPr/>
+        <w:t xml:space="preserve">. Neki od </w:t>
+      </w:r>
+      <w:proofErr w:type="spellStart"/>
+      <w:r>
+        <w:rPr/>
+        <w:t>tredova</w:t>
+      </w:r>
+      <w:proofErr w:type="spellEnd"/>
+      <w:r>
+        <w:rPr/>
+        <w:t xml:space="preserve"> </w:t>
+      </w:r>
+      <w:proofErr w:type="spellStart"/>
+      <w:r>
+        <w:rPr/>
+        <w:t>ce</w:t>
+      </w:r>
+      <w:proofErr w:type="spellEnd"/>
+      <w:r>
+        <w:rPr/>
+        <w:t xml:space="preserve"> </w:t>
+      </w:r>
+      <w:proofErr w:type="spellStart"/>
+      <w:r>
+        <w:rPr/>
+        <w:t>preuzeti</w:t>
+      </w:r>
+      <w:proofErr w:type="spellEnd"/>
+      <w:r>
+        <w:rPr/>
+        <w:t xml:space="preserve"> </w:t>
+      </w:r>
+      <w:proofErr w:type="spellStart"/>
+      <w:r>
+        <w:rPr/>
+        <w:t>tih</w:t>
+      </w:r>
+      <w:proofErr w:type="spellEnd"/>
+      <w:r>
+        <w:rPr/>
+        <w:t xml:space="preserve"> 10 </w:t>
+      </w:r>
+      <w:proofErr w:type="spellStart"/>
+      <w:r>
+        <w:rPr/>
+        <w:t>podataka</w:t>
+      </w:r>
+      <w:proofErr w:type="spellEnd"/>
+      <w:r>
+        <w:rPr/>
+        <w:t xml:space="preserve"> I </w:t>
+      </w:r>
+      <w:proofErr w:type="spellStart"/>
+      <w:r>
+        <w:rPr/>
+        <w:t>poslati</w:t>
+      </w:r>
+      <w:proofErr w:type="spellEnd"/>
+      <w:r>
+        <w:rPr/>
+        <w:t xml:space="preserve"> </w:t>
+      </w:r>
+      <w:proofErr w:type="spellStart"/>
+      <w:r>
+        <w:rPr/>
+        <w:t>na</w:t>
+      </w:r>
+      <w:proofErr w:type="spellEnd"/>
+      <w:r>
+        <w:rPr/>
+        <w:t xml:space="preserve"> </w:t>
+      </w:r>
+      <w:proofErr w:type="spellStart"/>
+      <w:r>
+        <w:rPr/>
+        <w:t>upis</w:t>
+      </w:r>
+      <w:proofErr w:type="spellEnd"/>
+      <w:r>
+        <w:rPr/>
+        <w:t xml:space="preserve"> </w:t>
+      </w:r>
+      <w:proofErr w:type="spellStart"/>
+      <w:r>
+        <w:rPr/>
+        <w:t>DataBaseCRUD</w:t>
+      </w:r>
+      <w:proofErr w:type="spellEnd"/>
+      <w:r>
+        <w:rPr/>
+        <w:t xml:space="preserve"> </w:t>
+      </w:r>
+      <w:proofErr w:type="spellStart"/>
+      <w:r>
+        <w:rPr/>
+        <w:t>komponenti</w:t>
+      </w:r>
+      <w:proofErr w:type="spellEnd"/>
+      <w:r>
+        <w:rPr/>
         <w:t xml:space="preserve">. </w:t>
       </w:r>
       <w:proofErr w:type="spellStart"/>
       <w:r>
-        <w:t>Neki</w:t>
-      </w:r>
-      <w:proofErr w:type="spellEnd"/>
-      <w:r>
-        <w:t xml:space="preserve"> od </w:t>
-      </w:r>
-      <w:proofErr w:type="spellStart"/>
-      <w:r>
-        <w:t>tredova</w:t>
-      </w:r>
-      <w:proofErr w:type="spellEnd"/>
-      <w:r>
-        <w:t xml:space="preserve"> </w:t>
-      </w:r>
-      <w:proofErr w:type="spellStart"/>
-      <w:r>
-        <w:t>ce</w:t>
-      </w:r>
-      <w:proofErr w:type="spellEnd"/>
-      <w:r>
-        <w:t xml:space="preserve"> </w:t>
-      </w:r>
-      <w:proofErr w:type="spellStart"/>
-      <w:r>
-        <w:t>preuzeti</w:t>
-      </w:r>
-      <w:proofErr w:type="spellEnd"/>
-      <w:r>
-        <w:t xml:space="preserve"> </w:t>
-      </w:r>
-      <w:proofErr w:type="spellStart"/>
-      <w:r>
-        <w:t>tih</w:t>
-      </w:r>
-      <w:proofErr w:type="spellEnd"/>
-      <w:r>
-        <w:t xml:space="preserve"> 10 </w:t>
-      </w:r>
-      <w:proofErr w:type="spellStart"/>
-      <w:r>
+        <w:rPr/>
+        <w:t>DataBaseCRUD</w:t>
+      </w:r>
+      <w:proofErr w:type="spellEnd"/>
+      <w:r>
+        <w:rPr/>
+        <w:t xml:space="preserve"> </w:t>
+      </w:r>
+      <w:proofErr w:type="spellStart"/>
+      <w:r>
+        <w:rPr/>
+        <w:t>dobijene</w:t>
+      </w:r>
+      <w:proofErr w:type="spellEnd"/>
+      <w:r>
+        <w:rPr/>
+        <w:t xml:space="preserve"> </w:t>
+      </w:r>
+      <w:proofErr w:type="spellStart"/>
+      <w:r>
+        <w:rPr/>
+        <w:t>podatke</w:t>
+      </w:r>
+      <w:proofErr w:type="spellEnd"/>
+      <w:r>
+        <w:rPr/>
+        <w:t xml:space="preserve"> u </w:t>
+      </w:r>
+      <w:proofErr w:type="spellStart"/>
+      <w:r>
+        <w:rPr/>
+        <w:t>baze</w:t>
+      </w:r>
+      <w:proofErr w:type="spellEnd"/>
+      <w:r>
+        <w:rPr/>
+        <w:t xml:space="preserve"> </w:t>
+      </w:r>
+      <w:proofErr w:type="spellStart"/>
+      <w:r>
+        <w:rPr/>
+        <w:t>sa</w:t>
+      </w:r>
+      <w:proofErr w:type="spellEnd"/>
+      <w:r>
+        <w:rPr/>
+        <w:t xml:space="preserve"> </w:t>
+      </w:r>
+      <w:proofErr w:type="spellStart"/>
+      <w:r>
+        <w:rPr/>
+        <w:t>kojom</w:t>
+      </w:r>
+      <w:proofErr w:type="spellEnd"/>
+      <w:r>
+        <w:rPr/>
+        <w:t xml:space="preserve"> je </w:t>
+      </w:r>
+      <w:proofErr w:type="spellStart"/>
+      <w:r>
+        <w:rPr/>
+        <w:t>prethodno</w:t>
+      </w:r>
+      <w:proofErr w:type="spellEnd"/>
+      <w:r>
+        <w:rPr/>
+        <w:t xml:space="preserve"> </w:t>
+      </w:r>
+      <w:proofErr w:type="spellStart"/>
+      <w:r>
+        <w:rPr/>
+        <w:t>povezana</w:t>
+      </w:r>
+      <w:proofErr w:type="spellEnd"/>
+      <w:r>
+        <w:rPr/>
+        <w:t xml:space="preserve">. </w:t>
+      </w:r>
+      <w:proofErr w:type="spellStart"/>
+      <w:r>
+        <w:rPr/>
+        <w:t>Nakon</w:t>
+      </w:r>
+      <w:proofErr w:type="spellEnd"/>
+      <w:r>
+        <w:rPr/>
+        <w:t xml:space="preserve"> </w:t>
+      </w:r>
+      <w:proofErr w:type="spellStart"/>
+      <w:r>
+        <w:rPr/>
+        <w:t>svog</w:t>
+      </w:r>
+      <w:proofErr w:type="spellEnd"/>
+      <w:r>
+        <w:rPr/>
+        <w:t xml:space="preserve"> </w:t>
+      </w:r>
+      <w:proofErr w:type="spellStart"/>
+      <w:r>
+        <w:rPr/>
+        <w:t>upisa</w:t>
+      </w:r>
+      <w:proofErr w:type="spellEnd"/>
+      <w:r>
+        <w:rPr/>
+        <w:t xml:space="preserve"> </w:t>
+      </w:r>
+      <w:proofErr w:type="spellStart"/>
+      <w:r>
+        <w:rPr/>
         <w:t>podataka</w:t>
       </w:r>
       <w:proofErr w:type="spellEnd"/>
       <w:r>
-        <w:t xml:space="preserve"> I </w:t>
-      </w:r>
-      <w:proofErr w:type="spellStart"/>
-      <w:r>
-        <w:t>poslati</w:t>
-      </w:r>
-      <w:proofErr w:type="spellEnd"/>
-      <w:r>
-        <w:t xml:space="preserve"> </w:t>
-      </w:r>
-      <w:proofErr w:type="spellStart"/>
-      <w:r>
-        <w:t>na</w:t>
-      </w:r>
-      <w:proofErr w:type="spellEnd"/>
-      <w:r>
-        <w:t xml:space="preserve"> </w:t>
-      </w:r>
-      <w:proofErr w:type="spellStart"/>
-      <w:r>
-        <w:t>upis</w:t>
-      </w:r>
-      <w:proofErr w:type="spellEnd"/>
-      <w:r>
-        <w:t xml:space="preserve"> </w:t>
-      </w:r>
-      <w:proofErr w:type="spellStart"/>
-      <w:r>
+        <w:rPr/>
+        <w:t xml:space="preserve"> </w:t>
+      </w:r>
+      <w:proofErr w:type="spellStart"/>
+      <w:r>
+        <w:rPr/>
+        <w:t>pokrece</w:t>
+      </w:r>
+      <w:proofErr w:type="spellEnd"/>
+      <w:r>
+        <w:rPr/>
+        <w:t xml:space="preserve"> se </w:t>
+      </w:r>
+      <w:proofErr w:type="spellStart"/>
+      <w:r>
+        <w:rPr/>
+        <w:t>DataBase</w:t>
+      </w:r>
+      <w:proofErr w:type="spellEnd"/>
+      <w:r>
+        <w:rPr/>
+        <w:t xml:space="preserve"> </w:t>
+      </w:r>
+      <w:proofErr w:type="spellStart"/>
+      <w:r>
+        <w:rPr/>
+        <w:t>Analitics</w:t>
+      </w:r>
+      <w:proofErr w:type="spellEnd"/>
+      <w:r>
+        <w:rPr/>
+        <w:t xml:space="preserve"> koji </w:t>
+      </w:r>
+      <w:proofErr w:type="spellStart"/>
+      <w:r>
+        <w:rPr/>
+        <w:t>ostvaruje</w:t>
+      </w:r>
+      <w:proofErr w:type="spellEnd"/>
+      <w:r>
+        <w:rPr/>
+        <w:t xml:space="preserve"> </w:t>
+      </w:r>
+      <w:proofErr w:type="spellStart"/>
+      <w:r>
+        <w:rPr/>
+        <w:t>komunikaciju</w:t>
+      </w:r>
+      <w:proofErr w:type="spellEnd"/>
+      <w:r>
+        <w:rPr/>
+        <w:t xml:space="preserve"> </w:t>
+      </w:r>
+      <w:proofErr w:type="spellStart"/>
+      <w:r>
+        <w:rPr/>
+        <w:t>sa</w:t>
+      </w:r>
+      <w:proofErr w:type="spellEnd"/>
+      <w:r>
+        <w:rPr/>
+        <w:t xml:space="preserve"> </w:t>
+      </w:r>
+      <w:proofErr w:type="spellStart"/>
+      <w:r>
+        <w:rPr/>
         <w:t>DataBaseCRUD</w:t>
       </w:r>
       <w:proofErr w:type="spellEnd"/>
       <w:r>
-        <w:t xml:space="preserve"> </w:t>
-      </w:r>
-      <w:proofErr w:type="spellStart"/>
-      <w:r>
-        <w:t>komponenti</w:t>
-      </w:r>
-      <w:proofErr w:type="spellEnd"/>
-      <w:r>
-        <w:t xml:space="preserve">. </w:t>
-      </w:r>
-      <w:proofErr w:type="spellStart"/>
-      <w:r>
-        <w:t>DataBaseCRUD</w:t>
-      </w:r>
-      <w:proofErr w:type="spellEnd"/>
-      <w:r>
-        <w:t xml:space="preserve"> </w:t>
-      </w:r>
-      <w:proofErr w:type="spellStart"/>
-      <w:r>
-        <w:t>dobijene</w:t>
-      </w:r>
-      <w:proofErr w:type="spellEnd"/>
-      <w:r>
-        <w:t xml:space="preserve"> </w:t>
-      </w:r>
-      <w:proofErr w:type="spellStart"/>
-      <w:r>
-        <w:t>podatke</w:t>
-      </w:r>
-      <w:proofErr w:type="spellEnd"/>
-      <w:r>
-        <w:t xml:space="preserve"> u </w:t>
-      </w:r>
-      <w:proofErr w:type="spellStart"/>
-      <w:r>
+        <w:rPr/>
+        <w:t xml:space="preserve">-om I </w:t>
+      </w:r>
+      <w:proofErr w:type="spellStart"/>
+      <w:r>
+        <w:rPr/>
+        <w:t>sluzi</w:t>
+      </w:r>
+      <w:proofErr w:type="spellEnd"/>
+      <w:r>
+        <w:rPr/>
+        <w:t xml:space="preserve"> </w:t>
+      </w:r>
+      <w:proofErr w:type="spellStart"/>
+      <w:r>
+        <w:rPr/>
+        <w:t>sa</w:t>
+      </w:r>
+      <w:proofErr w:type="spellEnd"/>
+      <w:r>
+        <w:rPr/>
+        <w:t xml:space="preserve"> </w:t>
+      </w:r>
+      <w:proofErr w:type="spellStart"/>
+      <w:r>
+        <w:rPr/>
+        <w:t>ispis</w:t>
+      </w:r>
+      <w:proofErr w:type="spellEnd"/>
+      <w:r>
+        <w:rPr/>
+        <w:t xml:space="preserve"> </w:t>
+      </w:r>
+      <w:proofErr w:type="spellStart"/>
+      <w:r>
+        <w:rPr/>
+        <w:t>izvestaja</w:t>
+      </w:r>
+      <w:proofErr w:type="spellEnd"/>
+      <w:r>
+        <w:rPr/>
+        <w:t xml:space="preserve"> </w:t>
+      </w:r>
+      <w:proofErr w:type="spellStart"/>
+      <w:r>
+        <w:rPr/>
+        <w:t>iz</w:t>
+      </w:r>
+      <w:proofErr w:type="spellEnd"/>
+      <w:r>
+        <w:rPr/>
+        <w:t xml:space="preserve"> </w:t>
+      </w:r>
+      <w:proofErr w:type="spellStart"/>
+      <w:r>
+        <w:rPr/>
         <w:t>baze</w:t>
       </w:r>
       <w:proofErr w:type="spellEnd"/>
       <w:r>
-        <w:t xml:space="preserve"> </w:t>
-      </w:r>
-      <w:proofErr w:type="spellStart"/>
-      <w:r>
-        <w:t>sa</w:t>
-      </w:r>
-      <w:proofErr w:type="spellEnd"/>
-      <w:r>
-        <w:t xml:space="preserve"> </w:t>
-      </w:r>
-      <w:proofErr w:type="spellStart"/>
-      <w:r>
-        <w:t>kojom</w:t>
-      </w:r>
-      <w:proofErr w:type="spellEnd"/>
-      <w:r>
-        <w:t xml:space="preserve"> je </w:t>
-      </w:r>
-      <w:proofErr w:type="spellStart"/>
-      <w:r>
-        <w:t>prethodno</w:t>
-      </w:r>
-      <w:proofErr w:type="spellEnd"/>
-      <w:r>
-        <w:t xml:space="preserve"> </w:t>
-      </w:r>
-      <w:proofErr w:type="spellStart"/>
-      <w:r>
-        <w:t>povezana</w:t>
-      </w:r>
-      <w:proofErr w:type="spellEnd"/>
-      <w:r>
-        <w:t xml:space="preserve">. </w:t>
-      </w:r>
-      <w:proofErr w:type="spellStart"/>
-      <w:r>
-        <w:t>Nakon</w:t>
-      </w:r>
-      <w:proofErr w:type="spellEnd"/>
-      <w:r>
-        <w:t xml:space="preserve"> </w:t>
-      </w:r>
-      <w:proofErr w:type="spellStart"/>
-      <w:r>
-        <w:t>svog</w:t>
-      </w:r>
-      <w:proofErr w:type="spellEnd"/>
-      <w:r>
-        <w:t xml:space="preserve"> </w:t>
-      </w:r>
-      <w:proofErr w:type="spellStart"/>
-      <w:r>
-        <w:t>upisa</w:t>
-      </w:r>
-      <w:proofErr w:type="spellEnd"/>
-      <w:r>
-        <w:t xml:space="preserve"> </w:t>
-      </w:r>
-      <w:proofErr w:type="spellStart"/>
-      <w:r>
+        <w:rPr/>
+        <w:t xml:space="preserve"> </w:t>
+      </w:r>
+      <w:proofErr w:type="spellStart"/>
+      <w:r>
+        <w:rPr/>
         <w:t>podataka</w:t>
       </w:r>
       <w:proofErr w:type="spellEnd"/>
       <w:r>
-        <w:t xml:space="preserve"> </w:t>
-      </w:r>
-      <w:proofErr w:type="spellStart"/>
-      <w:r>
-        <w:t>pokrece</w:t>
-      </w:r>
-      <w:proofErr w:type="spellEnd"/>
-      <w:r>
-        <w:t xml:space="preserve"> se </w:t>
-      </w:r>
-      <w:proofErr w:type="spellStart"/>
-      <w:r>
-        <w:t>DataBase</w:t>
-      </w:r>
-      <w:proofErr w:type="spellEnd"/>
-      <w:r>
-        <w:t xml:space="preserve"> </w:t>
-      </w:r>
-      <w:proofErr w:type="spellStart"/>
-      <w:r>
-        <w:t>Analitics</w:t>
-      </w:r>
-      <w:proofErr w:type="spellEnd"/>
-      <w:r>
-        <w:t xml:space="preserve"> koji </w:t>
-      </w:r>
-      <w:proofErr w:type="spellStart"/>
-      <w:r>
-        <w:t>ostvaruje</w:t>
-      </w:r>
-      <w:proofErr w:type="spellEnd"/>
-      <w:r>
-        <w:t xml:space="preserve"> </w:t>
-      </w:r>
-      <w:proofErr w:type="spellStart"/>
-      <w:r>
-        <w:t>komunikaciju</w:t>
-      </w:r>
-      <w:proofErr w:type="spellEnd"/>
-      <w:r>
-        <w:t xml:space="preserve"> </w:t>
-      </w:r>
-      <w:proofErr w:type="spellStart"/>
-      <w:r>
-        <w:t>sa</w:t>
-      </w:r>
-      <w:proofErr w:type="spellEnd"/>
-      <w:r>
-        <w:t xml:space="preserve"> </w:t>
-      </w:r>
-      <w:proofErr w:type="spellStart"/>
-      <w:r>
-        <w:t>DataBaseCRUD</w:t>
-      </w:r>
-      <w:proofErr w:type="spellEnd"/>
-      <w:r>
-        <w:t xml:space="preserve">-om I </w:t>
-      </w:r>
-      <w:proofErr w:type="spellStart"/>
-      <w:r>
-        <w:t>sluzi</w:t>
-      </w:r>
-      <w:proofErr w:type="spellEnd"/>
-      <w:r>
-        <w:t xml:space="preserve"> </w:t>
-      </w:r>
-      <w:proofErr w:type="spellStart"/>
-      <w:r>
-        <w:t>sa</w:t>
-      </w:r>
-      <w:proofErr w:type="spellEnd"/>
-      <w:r>
-        <w:t xml:space="preserve"> </w:t>
-      </w:r>
-      <w:proofErr w:type="spellStart"/>
-      <w:r>
-        <w:t>ispis</w:t>
-      </w:r>
-      <w:proofErr w:type="spellEnd"/>
-      <w:r>
-        <w:t xml:space="preserve"> </w:t>
-      </w:r>
-      <w:proofErr w:type="spellStart"/>
-      <w:r>
-        <w:t>izvestaja</w:t>
-      </w:r>
-      <w:proofErr w:type="spellEnd"/>
-      <w:r>
-        <w:t xml:space="preserve"> </w:t>
-      </w:r>
-      <w:proofErr w:type="spellStart"/>
-      <w:r>
-        <w:t>iz</w:t>
-      </w:r>
-      <w:proofErr w:type="spellEnd"/>
-      <w:r>
-        <w:t xml:space="preserve"> </w:t>
-      </w:r>
-      <w:proofErr w:type="spellStart"/>
-      <w:r>
-        <w:t>baze</w:t>
-      </w:r>
-      <w:proofErr w:type="spellEnd"/>
-      <w:r>
-        <w:t xml:space="preserve"> </w:t>
-      </w:r>
-      <w:proofErr w:type="spellStart"/>
-      <w:r>
-        <w:t>podataka</w:t>
-      </w:r>
-      <w:proofErr w:type="spellEnd"/>
-      <w:r>
+        <w:rPr/>
         <w:t>.</w:t>
       </w:r>
     </w:p>
@@ -2302,335 +2518,438 @@
         <w:ind w:left="720" w:firstLine="720"/>
       </w:pPr>
       <w:r>
+        <w:rPr/>
         <w:t xml:space="preserve">Writer </w:t>
       </w:r>
       <w:proofErr w:type="spellStart"/>
       <w:r>
+        <w:rPr/>
         <w:t>komponenta</w:t>
       </w:r>
       <w:proofErr w:type="spellEnd"/>
       <w:r>
-        <w:t xml:space="preserve"> </w:t>
-      </w:r>
-      <w:proofErr w:type="spellStart"/>
-      <w:r>
+        <w:rPr/>
+        <w:t xml:space="preserve"> </w:t>
+      </w:r>
+      <w:proofErr w:type="spellStart"/>
+      <w:r>
+        <w:rPr/>
         <w:t>sluzi</w:t>
       </w:r>
       <w:proofErr w:type="spellEnd"/>
       <w:r>
-        <w:t xml:space="preserve"> </w:t>
-      </w:r>
-      <w:proofErr w:type="spellStart"/>
-      <w:r>
+        <w:rPr/>
+        <w:t xml:space="preserve"> </w:t>
+      </w:r>
+      <w:proofErr w:type="spellStart"/>
+      <w:r>
+        <w:rPr/>
         <w:t>sa</w:t>
       </w:r>
       <w:proofErr w:type="spellEnd"/>
       <w:r>
-        <w:t xml:space="preserve"> </w:t>
-      </w:r>
-      <w:proofErr w:type="spellStart"/>
-      <w:r>
+        <w:rPr/>
+        <w:t xml:space="preserve"> </w:t>
+      </w:r>
+      <w:proofErr w:type="spellStart"/>
+      <w:r>
+        <w:rPr/>
         <w:t>izcitavanje</w:t>
       </w:r>
       <w:proofErr w:type="spellEnd"/>
       <w:r>
-        <w:t xml:space="preserve"> </w:t>
-      </w:r>
-      <w:proofErr w:type="spellStart"/>
-      <w:r>
+        <w:rPr/>
+        <w:t xml:space="preserve"> </w:t>
+      </w:r>
+      <w:proofErr w:type="spellStart"/>
+      <w:r>
+        <w:rPr/>
         <w:t>podataka</w:t>
       </w:r>
       <w:proofErr w:type="spellEnd"/>
       <w:r>
-        <w:t xml:space="preserve"> </w:t>
-      </w:r>
-      <w:proofErr w:type="spellStart"/>
-      <w:r>
+        <w:rPr/>
+        <w:t xml:space="preserve"> </w:t>
+      </w:r>
+      <w:proofErr w:type="spellStart"/>
+      <w:r>
+        <w:rPr/>
         <w:t>iz</w:t>
       </w:r>
       <w:proofErr w:type="spellEnd"/>
       <w:r>
-        <w:t xml:space="preserve"> </w:t>
-      </w:r>
-      <w:proofErr w:type="spellStart"/>
-      <w:r>
+        <w:rPr/>
+        <w:t xml:space="preserve"> </w:t>
+      </w:r>
+      <w:proofErr w:type="spellStart"/>
+      <w:r>
+        <w:rPr/>
         <w:t>fajla</w:t>
       </w:r>
       <w:proofErr w:type="spellEnd"/>
       <w:r>
+        <w:rPr/>
         <w:t xml:space="preserve"> I </w:t>
       </w:r>
       <w:proofErr w:type="spellStart"/>
       <w:r>
+        <w:rPr/>
         <w:t>njihovo</w:t>
       </w:r>
       <w:proofErr w:type="spellEnd"/>
       <w:r>
-        <w:t xml:space="preserve"> </w:t>
-      </w:r>
-      <w:proofErr w:type="spellStart"/>
-      <w:r>
+        <w:rPr/>
+        <w:t xml:space="preserve"> </w:t>
+      </w:r>
+      <w:proofErr w:type="spellStart"/>
+      <w:r>
+        <w:rPr/>
         <w:t>prosledjivanje</w:t>
       </w:r>
       <w:proofErr w:type="spellEnd"/>
       <w:r>
-        <w:t xml:space="preserve"> </w:t>
-      </w:r>
-      <w:proofErr w:type="spellStart"/>
-      <w:r>
+        <w:rPr/>
+        <w:t xml:space="preserve"> </w:t>
+      </w:r>
+      <w:proofErr w:type="spellStart"/>
+      <w:r>
+        <w:rPr/>
         <w:t>istih</w:t>
       </w:r>
       <w:proofErr w:type="spellEnd"/>
       <w:r>
+        <w:rPr/>
         <w:t xml:space="preserve"> Load Balancer </w:t>
       </w:r>
       <w:proofErr w:type="spellStart"/>
       <w:r>
+        <w:rPr/>
         <w:t>komponenti</w:t>
       </w:r>
       <w:proofErr w:type="spellEnd"/>
       <w:r>
+        <w:rPr/>
         <w:t xml:space="preserve">. Pored </w:t>
       </w:r>
       <w:proofErr w:type="spellStart"/>
       <w:r>
+        <w:rPr/>
         <w:t>izcitavanja</w:t>
       </w:r>
       <w:proofErr w:type="spellEnd"/>
       <w:r>
+        <w:rPr/>
         <w:t xml:space="preserve">, </w:t>
       </w:r>
       <w:proofErr w:type="spellStart"/>
       <w:r>
+        <w:rPr/>
         <w:t>podatke</w:t>
       </w:r>
       <w:proofErr w:type="spellEnd"/>
       <w:r>
+        <w:rPr/>
         <w:t xml:space="preserve"> je </w:t>
       </w:r>
       <w:proofErr w:type="spellStart"/>
       <w:r>
+        <w:rPr/>
         <w:t>moguce</w:t>
       </w:r>
       <w:proofErr w:type="spellEnd"/>
       <w:r>
-        <w:t xml:space="preserve"> </w:t>
-      </w:r>
-      <w:proofErr w:type="spellStart"/>
-      <w:r>
+        <w:rPr/>
+        <w:t xml:space="preserve"> </w:t>
+      </w:r>
+      <w:proofErr w:type="spellStart"/>
+      <w:r>
+        <w:rPr/>
         <w:t>uneti</w:t>
       </w:r>
       <w:proofErr w:type="spellEnd"/>
       <w:r>
-        <w:t xml:space="preserve"> </w:t>
-      </w:r>
-      <w:proofErr w:type="spellStart"/>
-      <w:r>
+        <w:rPr/>
+        <w:t xml:space="preserve"> </w:t>
+      </w:r>
+      <w:proofErr w:type="spellStart"/>
+      <w:r>
+        <w:rPr/>
         <w:t>manuelno</w:t>
       </w:r>
       <w:proofErr w:type="spellEnd"/>
       <w:r>
-        <w:t xml:space="preserve"> </w:t>
-      </w:r>
-      <w:proofErr w:type="spellStart"/>
-      <w:r>
+        <w:rPr/>
+        <w:t xml:space="preserve"> </w:t>
+      </w:r>
+      <w:proofErr w:type="spellStart"/>
+      <w:r>
+        <w:rPr/>
         <w:t>preko</w:t>
       </w:r>
       <w:proofErr w:type="spellEnd"/>
       <w:r>
-        <w:t xml:space="preserve"> </w:t>
-      </w:r>
-      <w:proofErr w:type="spellStart"/>
-      <w:r>
+        <w:rPr/>
+        <w:t xml:space="preserve"> </w:t>
+      </w:r>
+      <w:proofErr w:type="spellStart"/>
+      <w:r>
+        <w:rPr/>
         <w:t>konzole</w:t>
       </w:r>
       <w:proofErr w:type="spellEnd"/>
       <w:r>
+        <w:rPr/>
         <w:t xml:space="preserve">. </w:t>
       </w:r>
       <w:proofErr w:type="spellStart"/>
       <w:r>
+        <w:rPr/>
         <w:t>Svaki</w:t>
       </w:r>
       <w:proofErr w:type="spellEnd"/>
       <w:r>
-        <w:t xml:space="preserve"> </w:t>
-      </w:r>
-      <w:proofErr w:type="spellStart"/>
-      <w:r>
+        <w:rPr/>
+        <w:t xml:space="preserve"> </w:t>
+      </w:r>
+      <w:proofErr w:type="spellStart"/>
+      <w:r>
+        <w:rPr/>
         <w:t>podatak</w:t>
       </w:r>
       <w:proofErr w:type="spellEnd"/>
       <w:r>
+        <w:rPr/>
         <w:t xml:space="preserve"> se </w:t>
       </w:r>
       <w:proofErr w:type="spellStart"/>
       <w:r>
+        <w:rPr/>
         <w:t>sastoji</w:t>
       </w:r>
       <w:proofErr w:type="spellEnd"/>
       <w:r>
-        <w:t xml:space="preserve"> </w:t>
-      </w:r>
-      <w:proofErr w:type="spellStart"/>
-      <w:r>
+        <w:rPr/>
+        <w:t xml:space="preserve"> </w:t>
+      </w:r>
+      <w:proofErr w:type="spellStart"/>
+      <w:r>
+        <w:rPr/>
         <w:t>iz</w:t>
       </w:r>
       <w:proofErr w:type="spellEnd"/>
       <w:r>
+        <w:rPr/>
         <w:t xml:space="preserve"> tri </w:t>
       </w:r>
       <w:proofErr w:type="spellStart"/>
       <w:r>
+        <w:rPr/>
         <w:t>polja</w:t>
       </w:r>
       <w:proofErr w:type="spellEnd"/>
       <w:r>
+        <w:rPr/>
         <w:t xml:space="preserve"> Id, Value I Month. Ova </w:t>
       </w:r>
       <w:proofErr w:type="spellStart"/>
       <w:r>
+        <w:rPr/>
         <w:t>komponenta</w:t>
       </w:r>
       <w:proofErr w:type="spellEnd"/>
       <w:r>
-        <w:t xml:space="preserve"> </w:t>
-      </w:r>
-      <w:proofErr w:type="spellStart"/>
-      <w:r>
+        <w:rPr/>
+        <w:t xml:space="preserve"> </w:t>
+      </w:r>
+      <w:proofErr w:type="spellStart"/>
+      <w:r>
+        <w:rPr/>
         <w:t>nakon</w:t>
       </w:r>
       <w:proofErr w:type="spellEnd"/>
       <w:r>
-        <w:t xml:space="preserve"> </w:t>
-      </w:r>
-      <w:proofErr w:type="spellStart"/>
-      <w:r>
+        <w:rPr/>
+        <w:t xml:space="preserve"> </w:t>
+      </w:r>
+      <w:proofErr w:type="spellStart"/>
+      <w:r>
+        <w:rPr/>
         <w:t>izcitana</w:t>
       </w:r>
       <w:proofErr w:type="spellEnd"/>
       <w:r>
+        <w:rPr/>
         <w:t xml:space="preserve"> tri </w:t>
       </w:r>
       <w:proofErr w:type="spellStart"/>
       <w:r>
+        <w:rPr/>
         <w:t>prethodno</w:t>
       </w:r>
       <w:proofErr w:type="spellEnd"/>
       <w:r>
-        <w:t xml:space="preserve"> </w:t>
-      </w:r>
-      <w:proofErr w:type="spellStart"/>
-      <w:r>
+        <w:rPr/>
+        <w:t xml:space="preserve"> </w:t>
+      </w:r>
+      <w:proofErr w:type="spellStart"/>
+      <w:r>
+        <w:rPr/>
         <w:t>navedena</w:t>
       </w:r>
       <w:proofErr w:type="spellEnd"/>
       <w:r>
-        <w:t xml:space="preserve"> </w:t>
-      </w:r>
-      <w:proofErr w:type="spellStart"/>
-      <w:r>
+        <w:rPr/>
+        <w:t xml:space="preserve"> </w:t>
+      </w:r>
+      <w:proofErr w:type="spellStart"/>
+      <w:r>
+        <w:rPr/>
         <w:t>podatka</w:t>
       </w:r>
       <w:proofErr w:type="spellEnd"/>
       <w:r>
-        <w:t xml:space="preserve"> </w:t>
-      </w:r>
-      <w:proofErr w:type="spellStart"/>
-      <w:r>
+        <w:rPr/>
+        <w:t xml:space="preserve"> </w:t>
+      </w:r>
+      <w:proofErr w:type="spellStart"/>
+      <w:r>
+        <w:rPr/>
         <w:t>pravi</w:t>
       </w:r>
       <w:proofErr w:type="spellEnd"/>
       <w:r>
-        <w:t xml:space="preserve"> </w:t>
-      </w:r>
-      <w:proofErr w:type="spellStart"/>
-      <w:r>
+        <w:rPr/>
+        <w:t xml:space="preserve"> </w:t>
+      </w:r>
+      <w:proofErr w:type="spellStart"/>
+      <w:r>
+        <w:rPr/>
         <w:t>objekat</w:t>
       </w:r>
       <w:proofErr w:type="spellEnd"/>
       <w:r>
-        <w:t xml:space="preserve"> </w:t>
-      </w:r>
-      <w:proofErr w:type="spellStart"/>
-      <w:r>
+        <w:rPr/>
+        <w:t xml:space="preserve"> </w:t>
+      </w:r>
+      <w:proofErr w:type="spellStart"/>
+      <w:r>
+        <w:rPr/>
         <w:t>klase</w:t>
       </w:r>
       <w:proofErr w:type="spellEnd"/>
       <w:r>
+        <w:rPr/>
         <w:t xml:space="preserve"> Electricity </w:t>
       </w:r>
       <w:proofErr w:type="spellStart"/>
       <w:r>
+        <w:rPr/>
         <w:t>kojem</w:t>
       </w:r>
       <w:proofErr w:type="spellEnd"/>
       <w:r>
+        <w:rPr/>
         <w:t xml:space="preserve"> se </w:t>
       </w:r>
       <w:proofErr w:type="spellStart"/>
       <w:r>
+        <w:rPr/>
         <w:t>prosledjuju</w:t>
       </w:r>
       <w:proofErr w:type="spellEnd"/>
       <w:r>
+        <w:rPr/>
         <w:t xml:space="preserve"> ta tri </w:t>
       </w:r>
       <w:proofErr w:type="spellStart"/>
       <w:r>
+        <w:rPr/>
         <w:t>podatka</w:t>
       </w:r>
       <w:proofErr w:type="spellEnd"/>
       <w:r>
-        <w:t xml:space="preserve"> </w:t>
-      </w:r>
-      <w:proofErr w:type="gramStart"/>
-      <w:r>
-        <w:t>a</w:t>
-      </w:r>
-      <w:proofErr w:type="gramEnd"/>
-      <w:r>
-        <w:t xml:space="preserve"> </w:t>
-      </w:r>
-      <w:proofErr w:type="spellStart"/>
-      <w:r>
+        <w:rPr/>
+        <w:t xml:space="preserve"> a </w:t>
+      </w:r>
+      <w:proofErr w:type="spellStart"/>
+      <w:r>
+        <w:rPr/>
         <w:t>objekat</w:t>
       </w:r>
       <w:proofErr w:type="spellEnd"/>
       <w:r>
-        <w:t xml:space="preserve"> </w:t>
-      </w:r>
-      <w:proofErr w:type="spellStart"/>
-      <w:r>
+        <w:rPr/>
+        <w:t xml:space="preserve"> je </w:t>
+      </w:r>
+      <w:proofErr w:type="spellStart"/>
+      <w:r>
+        <w:rPr/>
+        <w:t>konvertovan</w:t>
+      </w:r>
+      <w:proofErr w:type="spellEnd"/>
+      <w:r>
+        <w:rPr/>
+        <w:t xml:space="preserve"> I </w:t>
+      </w:r>
+      <w:proofErr w:type="spellStart"/>
+      <w:r>
+        <w:rPr/>
+        <w:t>enkodovan</w:t>
+      </w:r>
+      <w:proofErr w:type="spellEnd"/>
+      <w:r>
+        <w:rPr/>
+        <w:t xml:space="preserve"> </w:t>
+      </w:r>
+      <w:proofErr w:type="spellStart"/>
+      <w:r>
+        <w:rPr/>
+        <w:t>koriscenjem</w:t>
+      </w:r>
+      <w:proofErr w:type="spellEnd"/>
+      <w:r>
+        <w:rPr/>
+        <w:t xml:space="preserve"> </w:t>
+      </w:r>
+      <w:proofErr w:type="spellStart"/>
+      <w:r>
+        <w:rPr/>
+        <w:t>json</w:t>
+      </w:r>
+      <w:proofErr w:type="spellEnd"/>
+      <w:r>
+        <w:rPr/>
+        <w:t xml:space="preserve">-a I </w:t>
+      </w:r>
+      <w:proofErr w:type="spellStart"/>
+      <w:r>
+        <w:rPr/>
         <w:t>jednosmernom</w:t>
       </w:r>
       <w:proofErr w:type="spellEnd"/>
       <w:r>
+        <w:rPr/>
         <w:t xml:space="preserve"> TCP </w:t>
       </w:r>
       <w:proofErr w:type="spellStart"/>
       <w:r>
+        <w:rPr/>
         <w:t>koneckijom</w:t>
       </w:r>
       <w:proofErr w:type="spellEnd"/>
       <w:r>
-        <w:t xml:space="preserve"> </w:t>
-      </w:r>
-      <w:proofErr w:type="spellStart"/>
-      <w:r>
+        <w:rPr/>
+        <w:t xml:space="preserve"> </w:t>
+      </w:r>
+      <w:proofErr w:type="spellStart"/>
+      <w:r>
+        <w:rPr/>
         <w:t>preko</w:t>
       </w:r>
       <w:proofErr w:type="spellEnd"/>
       <w:r>
-        <w:t xml:space="preserve"> porta 50007 </w:t>
-      </w:r>
-      <w:proofErr w:type="spellStart"/>
-      <w:r>
-        <w:t>salje</w:t>
-      </w:r>
-      <w:proofErr w:type="spellEnd"/>
-      <w:r>
-        <w:t xml:space="preserve"> Load Balancer-u.</w:t>
+        <w:rPr/>
+        <w:t xml:space="preserve"> porta 50007 je poslat Load Balancer-u.</w:t>
       </w:r>
     </w:p>
     <w:p>
@@ -2688,287 +3007,1792 @@
         <w:ind w:left="720" w:firstLine="720"/>
       </w:pPr>
       <w:r>
+        <w:rPr/>
         <w:t xml:space="preserve">Load Balancer </w:t>
       </w:r>
       <w:proofErr w:type="spellStart"/>
       <w:r>
+        <w:rPr/>
         <w:t>komponenta</w:t>
       </w:r>
       <w:proofErr w:type="spellEnd"/>
       <w:r>
-        <w:t xml:space="preserve"> </w:t>
-      </w:r>
-      <w:proofErr w:type="spellStart"/>
-      <w:r>
+        <w:rPr/>
+        <w:t xml:space="preserve"> </w:t>
+      </w:r>
+      <w:proofErr w:type="spellStart"/>
+      <w:r>
+        <w:rPr/>
         <w:t>sluzi</w:t>
       </w:r>
       <w:proofErr w:type="spellEnd"/>
       <w:r>
+        <w:rPr/>
         <w:t xml:space="preserve"> za </w:t>
       </w:r>
       <w:proofErr w:type="spellStart"/>
       <w:r>
+        <w:rPr/>
         <w:t>prosledjivanje</w:t>
       </w:r>
       <w:proofErr w:type="spellEnd"/>
       <w:r>
-        <w:t xml:space="preserve"> </w:t>
-      </w:r>
-      <w:proofErr w:type="spellStart"/>
-      <w:r>
+        <w:rPr/>
+        <w:t xml:space="preserve"> </w:t>
+      </w:r>
+      <w:proofErr w:type="spellStart"/>
+      <w:r>
+        <w:rPr/>
         <w:t>podataka</w:t>
       </w:r>
       <w:proofErr w:type="spellEnd"/>
       <w:r>
-        <w:t xml:space="preserve"> </w:t>
-      </w:r>
-      <w:proofErr w:type="spellStart"/>
-      <w:r>
+        <w:rPr/>
+        <w:t xml:space="preserve"> </w:t>
+      </w:r>
+      <w:proofErr w:type="spellStart"/>
+      <w:r>
+        <w:rPr/>
         <w:t>tj</w:t>
       </w:r>
       <w:proofErr w:type="spellEnd"/>
       <w:r>
+        <w:rPr/>
         <w:t xml:space="preserve">. </w:t>
       </w:r>
       <w:proofErr w:type="spellStart"/>
       <w:r>
+        <w:rPr/>
         <w:t>objekata</w:t>
       </w:r>
       <w:proofErr w:type="spellEnd"/>
       <w:r>
+        <w:rPr/>
         <w:t xml:space="preserve"> Electricity </w:t>
       </w:r>
       <w:proofErr w:type="spellStart"/>
       <w:r>
+        <w:rPr/>
         <w:t>klase</w:t>
       </w:r>
       <w:proofErr w:type="spellEnd"/>
       <w:r>
-        <w:t xml:space="preserve"> Worker-server-u </w:t>
-      </w:r>
-      <w:proofErr w:type="spellStart"/>
-      <w:r>
+        <w:rPr/>
+        <w:t xml:space="preserve"> Worker-u </w:t>
+      </w:r>
+      <w:proofErr w:type="spellStart"/>
+      <w:r>
+        <w:rPr/>
         <w:t>nakon</w:t>
       </w:r>
       <w:proofErr w:type="spellEnd"/>
       <w:r>
-        <w:t xml:space="preserve"> </w:t>
-      </w:r>
-      <w:proofErr w:type="spellStart"/>
-      <w:r>
+        <w:rPr/>
+        <w:t xml:space="preserve"> </w:t>
+      </w:r>
+      <w:proofErr w:type="spellStart"/>
+      <w:r>
+        <w:rPr/>
         <w:t>ispunjenog</w:t>
       </w:r>
       <w:proofErr w:type="spellEnd"/>
       <w:r>
-        <w:t xml:space="preserve"> </w:t>
-      </w:r>
-      <w:proofErr w:type="spellStart"/>
-      <w:r>
+        <w:rPr/>
+        <w:t xml:space="preserve"> </w:t>
+      </w:r>
+      <w:proofErr w:type="spellStart"/>
+      <w:r>
+        <w:rPr/>
         <w:t>uslova</w:t>
       </w:r>
       <w:proofErr w:type="spellEnd"/>
       <w:r>
+        <w:rPr/>
         <w:t xml:space="preserve">. </w:t>
       </w:r>
       <w:proofErr w:type="spellStart"/>
       <w:r>
+        <w:rPr/>
         <w:t>Posotji</w:t>
       </w:r>
       <w:proofErr w:type="spellEnd"/>
       <w:r>
-        <w:t xml:space="preserve"> </w:t>
-      </w:r>
-      <w:proofErr w:type="spellStart"/>
-      <w:r>
+        <w:rPr/>
+        <w:t xml:space="preserve"> </w:t>
+      </w:r>
+      <w:proofErr w:type="spellStart"/>
+      <w:r>
+        <w:rPr/>
         <w:t>bufer</w:t>
       </w:r>
       <w:proofErr w:type="spellEnd"/>
       <w:r>
+        <w:rPr/>
         <w:t xml:space="preserve"> u koji se </w:t>
       </w:r>
       <w:proofErr w:type="spellStart"/>
       <w:r>
+        <w:rPr/>
         <w:t>podaci</w:t>
       </w:r>
       <w:proofErr w:type="spellEnd"/>
       <w:r>
-        <w:t xml:space="preserve"> </w:t>
-      </w:r>
-      <w:proofErr w:type="spellStart"/>
-      <w:r>
+        <w:rPr/>
+        <w:t xml:space="preserve"> </w:t>
+      </w:r>
+      <w:proofErr w:type="spellStart"/>
+      <w:r>
+        <w:rPr/>
         <w:t>smestaju</w:t>
       </w:r>
       <w:proofErr w:type="spellEnd"/>
       <w:r>
-        <w:t xml:space="preserve"> </w:t>
-      </w:r>
-      <w:proofErr w:type="spellStart"/>
-      <w:r>
+        <w:rPr/>
+        <w:t xml:space="preserve"> </w:t>
+      </w:r>
+      <w:proofErr w:type="spellStart"/>
+      <w:r>
+        <w:rPr/>
         <w:t>nakom</w:t>
       </w:r>
       <w:proofErr w:type="spellEnd"/>
       <w:r>
-        <w:t xml:space="preserve"> </w:t>
-      </w:r>
-      <w:proofErr w:type="spellStart"/>
-      <w:r>
+        <w:rPr/>
+        <w:t xml:space="preserve"> </w:t>
+      </w:r>
+      <w:proofErr w:type="spellStart"/>
+      <w:r>
+        <w:rPr/>
         <w:t>prijema</w:t>
       </w:r>
       <w:proofErr w:type="spellEnd"/>
       <w:r>
+        <w:rPr/>
         <w:t xml:space="preserve">. U </w:t>
       </w:r>
       <w:proofErr w:type="spellStart"/>
       <w:r>
+        <w:rPr/>
         <w:t>trenutku</w:t>
       </w:r>
       <w:proofErr w:type="spellEnd"/>
       <w:r>
-        <w:t xml:space="preserve"> </w:t>
-      </w:r>
-      <w:proofErr w:type="spellStart"/>
-      <w:r>
+        <w:rPr/>
+        <w:t xml:space="preserve"> </w:t>
+      </w:r>
+      <w:proofErr w:type="spellStart"/>
+      <w:r>
+        <w:rPr/>
         <w:t>kad</w:t>
       </w:r>
       <w:proofErr w:type="spellEnd"/>
       <w:r>
+        <w:rPr/>
         <w:t xml:space="preserve"> se u </w:t>
       </w:r>
       <w:proofErr w:type="spellStart"/>
       <w:r>
+        <w:rPr/>
         <w:t>bafer</w:t>
       </w:r>
       <w:proofErr w:type="spellEnd"/>
       <w:r>
-        <w:t xml:space="preserve"> </w:t>
-      </w:r>
-      <w:proofErr w:type="spellStart"/>
-      <w:r>
+        <w:rPr/>
+        <w:t xml:space="preserve"> </w:t>
+      </w:r>
+      <w:proofErr w:type="spellStart"/>
+      <w:r>
+        <w:rPr/>
         <w:t>upise</w:t>
       </w:r>
       <w:proofErr w:type="spellEnd"/>
       <w:r>
+        <w:rPr/>
         <w:t xml:space="preserve"> 10. </w:t>
       </w:r>
       <w:proofErr w:type="spellStart"/>
       <w:r>
+        <w:rPr/>
         <w:t>podatak</w:t>
       </w:r>
       <w:proofErr w:type="spellEnd"/>
       <w:r>
-        <w:t xml:space="preserve"> </w:t>
-      </w:r>
-      <w:proofErr w:type="spellStart"/>
-      <w:r>
+        <w:rPr/>
+        <w:t xml:space="preserve"> </w:t>
+      </w:r>
+      <w:proofErr w:type="spellStart"/>
+      <w:r>
+        <w:rPr/>
         <w:t>oni</w:t>
       </w:r>
       <w:proofErr w:type="spellEnd"/>
       <w:r>
+        <w:rPr/>
         <w:t xml:space="preserve"> se </w:t>
       </w:r>
       <w:proofErr w:type="spellStart"/>
       <w:r>
+        <w:rPr/>
         <w:t>prosledjuju</w:t>
       </w:r>
       <w:proofErr w:type="spellEnd"/>
       <w:r>
-        <w:t xml:space="preserve"> Worker-server-u a </w:t>
-      </w:r>
-      <w:proofErr w:type="spellStart"/>
-      <w:r>
+        <w:rPr/>
+        <w:t xml:space="preserve"> Worker-u a </w:t>
+      </w:r>
+      <w:proofErr w:type="spellStart"/>
+      <w:r>
+        <w:rPr/>
         <w:t>bufer</w:t>
       </w:r>
       <w:proofErr w:type="spellEnd"/>
       <w:r>
+        <w:rPr/>
         <w:t xml:space="preserve"> se </w:t>
       </w:r>
       <w:proofErr w:type="spellStart"/>
       <w:r>
+        <w:rPr/>
         <w:t>prazni</w:t>
       </w:r>
       <w:proofErr w:type="spellEnd"/>
       <w:r>
-        <w:t xml:space="preserve"> i </w:t>
-      </w:r>
-      <w:proofErr w:type="spellStart"/>
-      <w:r>
+        <w:rPr/>
+        <w:t xml:space="preserve"> </w:t>
+      </w:r>
+      <w:proofErr w:type="spellStart"/>
+      <w:r>
+        <w:rPr/>
+        <w:t>i</w:t>
+      </w:r>
+      <w:proofErr w:type="spellEnd"/>
+      <w:r>
+        <w:rPr/>
+        <w:t xml:space="preserve"> </w:t>
+      </w:r>
+      <w:proofErr w:type="spellStart"/>
+      <w:r>
+        <w:rPr/>
         <w:t>nastavlja</w:t>
       </w:r>
       <w:proofErr w:type="spellEnd"/>
       <w:r>
+        <w:rPr/>
         <w:t xml:space="preserve"> se </w:t>
       </w:r>
       <w:proofErr w:type="spellStart"/>
       <w:r>
+        <w:rPr/>
         <w:t>prijem</w:t>
       </w:r>
       <w:proofErr w:type="spellEnd"/>
       <w:r>
-        <w:t xml:space="preserve"> </w:t>
-      </w:r>
-      <w:proofErr w:type="spellStart"/>
-      <w:r>
+        <w:rPr/>
+        <w:t xml:space="preserve"> </w:t>
+      </w:r>
+      <w:proofErr w:type="spellStart"/>
+      <w:r>
+        <w:rPr/>
         <w:t>podataka</w:t>
       </w:r>
       <w:proofErr w:type="spellEnd"/>
       <w:r>
+        <w:rPr/>
         <w:t xml:space="preserve"> I </w:t>
       </w:r>
       <w:proofErr w:type="spellStart"/>
       <w:r>
+        <w:rPr/>
         <w:t>ceka</w:t>
       </w:r>
       <w:proofErr w:type="spellEnd"/>
       <w:r>
-        <w:t xml:space="preserve"> </w:t>
-      </w:r>
-      <w:proofErr w:type="spellStart"/>
-      <w:r>
+        <w:rPr/>
+        <w:t xml:space="preserve"> </w:t>
+      </w:r>
+      <w:proofErr w:type="spellStart"/>
+      <w:r>
+        <w:rPr/>
         <w:t>uslov</w:t>
       </w:r>
       <w:proofErr w:type="spellEnd"/>
       <w:r>
-        <w:t xml:space="preserve"> </w:t>
-      </w:r>
-      <w:proofErr w:type="spellStart"/>
-      <w:r>
+        <w:rPr/>
+        <w:t xml:space="preserve"> </w:t>
+      </w:r>
+      <w:proofErr w:type="spellStart"/>
+      <w:r>
+        <w:rPr/>
         <w:t>slanja</w:t>
       </w:r>
       <w:proofErr w:type="spellEnd"/>
       <w:r>
+        <w:rPr/>
         <w:t xml:space="preserve">. </w:t>
       </w:r>
       <w:proofErr w:type="spellStart"/>
       <w:r>
+        <w:rPr/>
         <w:t>Konekcija</w:t>
       </w:r>
       <w:proofErr w:type="spellEnd"/>
       <w:r>
-        <w:t xml:space="preserve"> </w:t>
-      </w:r>
-      <w:proofErr w:type="spellStart"/>
-      <w:r>
+        <w:rPr/>
+        <w:t xml:space="preserve"> </w:t>
+      </w:r>
+      <w:proofErr w:type="spellStart"/>
+      <w:r>
+        <w:rPr/>
         <w:t>sa</w:t>
       </w:r>
       <w:proofErr w:type="spellEnd"/>
       <w:r>
-        <w:t xml:space="preserve"> Worker-</w:t>
-      </w:r>
-      <w:proofErr w:type="spellStart"/>
-      <w:r>
-        <w:t>serverom</w:t>
-      </w:r>
-      <w:proofErr w:type="spellEnd"/>
-      <w:r>
-        <w:t xml:space="preserve"> je TCP </w:t>
-      </w:r>
-      <w:proofErr w:type="spellStart"/>
-      <w:r>
+        <w:rPr/>
+        <w:t xml:space="preserve"> Worker-om je TCP preko porta 50008.</w:t>
+      </w:r>
+    </w:p>
+    <w:p>
+      <w:pPr>
+        <w:pStyle w:val="Normal"/>
+        <w:ind w:left="720" w:firstLine="0"/>
+        <w:rPr>
+          <w:b w:val="1"/>
+          <w:bCs w:val="1"/>
+          <w:i w:val="1"/>
+          <w:iCs w:val="1"/>
+        </w:rPr>
+      </w:pPr>
+      <w:r>
+        <w:rPr>
+          <w:b w:val="1"/>
+          <w:bCs w:val="1"/>
+          <w:i w:val="1"/>
+          <w:iCs w:val="1"/>
+        </w:rPr>
+        <w:t>3.</w:t>
+      </w:r>
+      <w:proofErr w:type="gramStart"/>
+      <w:r>
+        <w:rPr>
+          <w:b w:val="1"/>
+          <w:bCs w:val="1"/>
+          <w:i w:val="1"/>
+          <w:iCs w:val="1"/>
+        </w:rPr>
+        <w:t>3.Worker</w:t>
+      </w:r>
+      <w:proofErr w:type="gramEnd"/>
+    </w:p>
+    <w:p>
+      <w:pPr>
+        <w:pStyle w:val="Normal"/>
+        <w:ind w:left="720" w:firstLine="0"/>
+        <w:rPr>
+          <w:b w:val="0"/>
+          <w:bCs w:val="0"/>
+          <w:i w:val="0"/>
+          <w:iCs w:val="0"/>
+        </w:rPr>
+      </w:pPr>
+      <w:r>
+        <w:rPr>
+          <w:b w:val="0"/>
+          <w:bCs w:val="0"/>
+          <w:i w:val="0"/>
+          <w:iCs w:val="0"/>
+        </w:rPr>
+        <w:t xml:space="preserve">Worker </w:t>
+      </w:r>
+      <w:proofErr w:type="spellStart"/>
+      <w:r>
+        <w:rPr>
+          <w:b w:val="0"/>
+          <w:bCs w:val="0"/>
+          <w:i w:val="0"/>
+          <w:iCs w:val="0"/>
+        </w:rPr>
+        <w:t>komponenta</w:t>
+      </w:r>
+      <w:proofErr w:type="spellEnd"/>
+      <w:r>
+        <w:rPr>
+          <w:b w:val="0"/>
+          <w:bCs w:val="0"/>
+          <w:i w:val="0"/>
+          <w:iCs w:val="0"/>
+        </w:rPr>
+        <w:t xml:space="preserve"> se </w:t>
+      </w:r>
+      <w:proofErr w:type="spellStart"/>
+      <w:r>
+        <w:rPr>
+          <w:b w:val="0"/>
+          <w:bCs w:val="0"/>
+          <w:i w:val="0"/>
+          <w:iCs w:val="0"/>
+        </w:rPr>
+        <w:t>instancira</w:t>
+      </w:r>
+      <w:proofErr w:type="spellEnd"/>
+      <w:r>
+        <w:rPr>
+          <w:b w:val="0"/>
+          <w:bCs w:val="0"/>
+          <w:i w:val="0"/>
+          <w:iCs w:val="0"/>
+        </w:rPr>
+        <w:t xml:space="preserve"> (</w:t>
+      </w:r>
+      <w:proofErr w:type="spellStart"/>
+      <w:r>
+        <w:rPr>
+          <w:b w:val="0"/>
+          <w:bCs w:val="0"/>
+          <w:i w:val="0"/>
+          <w:iCs w:val="0"/>
+        </w:rPr>
+        <w:t>obezbedjeno</w:t>
+      </w:r>
+      <w:proofErr w:type="spellEnd"/>
+      <w:r>
+        <w:rPr>
+          <w:b w:val="0"/>
+          <w:bCs w:val="0"/>
+          <w:i w:val="0"/>
+          <w:iCs w:val="0"/>
+        </w:rPr>
+        <w:t xml:space="preserve"> thread-</w:t>
+      </w:r>
+      <w:proofErr w:type="spellStart"/>
+      <w:r>
+        <w:rPr>
+          <w:b w:val="0"/>
+          <w:bCs w:val="0"/>
+          <w:i w:val="0"/>
+          <w:iCs w:val="0"/>
+        </w:rPr>
+        <w:t>ovima</w:t>
+      </w:r>
+      <w:proofErr w:type="spellEnd"/>
+      <w:r>
+        <w:rPr>
+          <w:b w:val="0"/>
+          <w:bCs w:val="0"/>
+          <w:i w:val="0"/>
+          <w:iCs w:val="0"/>
+        </w:rPr>
+        <w:t xml:space="preserve">) I </w:t>
+      </w:r>
+      <w:proofErr w:type="spellStart"/>
+      <w:r>
+        <w:rPr>
+          <w:b w:val="0"/>
+          <w:bCs w:val="0"/>
+          <w:i w:val="0"/>
+          <w:iCs w:val="0"/>
+        </w:rPr>
+        <w:t>svaka</w:t>
+      </w:r>
+      <w:proofErr w:type="spellEnd"/>
+      <w:r>
+        <w:rPr>
+          <w:b w:val="0"/>
+          <w:bCs w:val="0"/>
+          <w:i w:val="0"/>
+          <w:iCs w:val="0"/>
+        </w:rPr>
+        <w:t xml:space="preserve"> </w:t>
+      </w:r>
+      <w:proofErr w:type="spellStart"/>
+      <w:r>
+        <w:rPr>
+          <w:b w:val="0"/>
+          <w:bCs w:val="0"/>
+          <w:i w:val="0"/>
+          <w:iCs w:val="0"/>
+        </w:rPr>
+        <w:t>instanca</w:t>
+      </w:r>
+      <w:proofErr w:type="spellEnd"/>
+      <w:r>
+        <w:rPr>
+          <w:b w:val="0"/>
+          <w:bCs w:val="0"/>
+          <w:i w:val="0"/>
+          <w:iCs w:val="0"/>
+        </w:rPr>
+        <w:t xml:space="preserve"> prima </w:t>
+      </w:r>
+      <w:proofErr w:type="spellStart"/>
+      <w:r>
+        <w:rPr>
+          <w:b w:val="0"/>
+          <w:bCs w:val="0"/>
+          <w:i w:val="0"/>
+          <w:iCs w:val="0"/>
+        </w:rPr>
+        <w:t>podatke</w:t>
+      </w:r>
+      <w:proofErr w:type="spellEnd"/>
+      <w:r>
+        <w:rPr>
+          <w:b w:val="0"/>
+          <w:bCs w:val="0"/>
+          <w:i w:val="0"/>
+          <w:iCs w:val="0"/>
+        </w:rPr>
+        <w:t xml:space="preserve"> </w:t>
+      </w:r>
+      <w:proofErr w:type="spellStart"/>
+      <w:r>
+        <w:rPr>
+          <w:b w:val="0"/>
+          <w:bCs w:val="0"/>
+          <w:i w:val="0"/>
+          <w:iCs w:val="0"/>
+        </w:rPr>
+        <w:t>koje</w:t>
+      </w:r>
+      <w:proofErr w:type="spellEnd"/>
+      <w:r>
+        <w:rPr>
+          <w:b w:val="0"/>
+          <w:bCs w:val="0"/>
+          <w:i w:val="0"/>
+          <w:iCs w:val="0"/>
+        </w:rPr>
+        <w:t xml:space="preserve"> je </w:t>
+      </w:r>
+      <w:proofErr w:type="spellStart"/>
+      <w:r>
+        <w:rPr>
+          <w:b w:val="0"/>
+          <w:bCs w:val="0"/>
+          <w:i w:val="0"/>
+          <w:iCs w:val="0"/>
+        </w:rPr>
+        <w:t>poslao</w:t>
+      </w:r>
+      <w:proofErr w:type="spellEnd"/>
+      <w:r>
+        <w:rPr>
+          <w:b w:val="0"/>
+          <w:bCs w:val="0"/>
+          <w:i w:val="0"/>
+          <w:iCs w:val="0"/>
+        </w:rPr>
+        <w:t xml:space="preserve"> </w:t>
+      </w:r>
+      <w:proofErr w:type="spellStart"/>
+      <w:r>
+        <w:rPr>
+          <w:b w:val="0"/>
+          <w:bCs w:val="0"/>
+          <w:i w:val="0"/>
+          <w:iCs w:val="0"/>
+        </w:rPr>
+        <w:t>LoadBalancer</w:t>
+      </w:r>
+      <w:proofErr w:type="spellEnd"/>
+      <w:r>
+        <w:rPr>
+          <w:b w:val="0"/>
+          <w:bCs w:val="0"/>
+          <w:i w:val="0"/>
+          <w:iCs w:val="0"/>
+        </w:rPr>
+        <w:t xml:space="preserve"> I </w:t>
+      </w:r>
+      <w:proofErr w:type="spellStart"/>
+      <w:r>
+        <w:rPr>
+          <w:b w:val="0"/>
+          <w:bCs w:val="0"/>
+          <w:i w:val="0"/>
+          <w:iCs w:val="0"/>
+        </w:rPr>
+        <w:t>prosledjuje</w:t>
+      </w:r>
+      <w:proofErr w:type="spellEnd"/>
+      <w:r>
+        <w:rPr>
+          <w:b w:val="0"/>
+          <w:bCs w:val="0"/>
+          <w:i w:val="0"/>
+          <w:iCs w:val="0"/>
+        </w:rPr>
+        <w:t xml:space="preserve"> </w:t>
+      </w:r>
+      <w:proofErr w:type="spellStart"/>
+      <w:r>
+        <w:rPr>
+          <w:b w:val="0"/>
+          <w:bCs w:val="0"/>
+          <w:i w:val="0"/>
+          <w:iCs w:val="0"/>
+        </w:rPr>
+        <w:t>ih</w:t>
+      </w:r>
+      <w:proofErr w:type="spellEnd"/>
+      <w:r>
+        <w:rPr>
+          <w:b w:val="0"/>
+          <w:bCs w:val="0"/>
+          <w:i w:val="0"/>
+          <w:iCs w:val="0"/>
+        </w:rPr>
+        <w:t xml:space="preserve"> </w:t>
+      </w:r>
+      <w:proofErr w:type="spellStart"/>
+      <w:r>
+        <w:rPr>
+          <w:b w:val="0"/>
+          <w:bCs w:val="0"/>
+          <w:i w:val="0"/>
+          <w:iCs w:val="0"/>
+        </w:rPr>
+        <w:t>DataBaseCRUD</w:t>
+      </w:r>
+      <w:proofErr w:type="spellEnd"/>
+      <w:r>
+        <w:rPr>
+          <w:b w:val="0"/>
+          <w:bCs w:val="0"/>
+          <w:i w:val="0"/>
+          <w:iCs w:val="0"/>
+        </w:rPr>
+        <w:t xml:space="preserve">-u. </w:t>
+      </w:r>
+      <w:proofErr w:type="spellStart"/>
+      <w:r>
+        <w:rPr>
+          <w:b w:val="0"/>
+          <w:bCs w:val="0"/>
+          <w:i w:val="0"/>
+          <w:iCs w:val="0"/>
+        </w:rPr>
+        <w:t>Korisniku</w:t>
+      </w:r>
+      <w:proofErr w:type="spellEnd"/>
+      <w:r>
+        <w:rPr>
+          <w:b w:val="0"/>
+          <w:bCs w:val="0"/>
+          <w:i w:val="0"/>
+          <w:iCs w:val="0"/>
+        </w:rPr>
+        <w:t xml:space="preserve"> je </w:t>
+      </w:r>
+      <w:proofErr w:type="spellStart"/>
+      <w:r>
+        <w:rPr>
+          <w:b w:val="0"/>
+          <w:bCs w:val="0"/>
+          <w:i w:val="0"/>
+          <w:iCs w:val="0"/>
+        </w:rPr>
+        <w:t>omoguceno</w:t>
+      </w:r>
+      <w:proofErr w:type="spellEnd"/>
+      <w:r>
+        <w:rPr>
+          <w:b w:val="0"/>
+          <w:bCs w:val="0"/>
+          <w:i w:val="0"/>
+          <w:iCs w:val="0"/>
+        </w:rPr>
+        <w:t xml:space="preserve"> da </w:t>
+      </w:r>
+      <w:proofErr w:type="spellStart"/>
+      <w:r>
+        <w:rPr>
+          <w:b w:val="0"/>
+          <w:bCs w:val="0"/>
+          <w:i w:val="0"/>
+          <w:iCs w:val="0"/>
+        </w:rPr>
+        <w:t>ugasi</w:t>
+      </w:r>
+      <w:proofErr w:type="spellEnd"/>
+      <w:r>
+        <w:rPr>
+          <w:b w:val="0"/>
+          <w:bCs w:val="0"/>
+          <w:i w:val="0"/>
+          <w:iCs w:val="0"/>
+        </w:rPr>
+        <w:t xml:space="preserve"> </w:t>
+      </w:r>
+      <w:proofErr w:type="spellStart"/>
+      <w:r>
+        <w:rPr>
+          <w:b w:val="0"/>
+          <w:bCs w:val="0"/>
+          <w:i w:val="0"/>
+          <w:iCs w:val="0"/>
+        </w:rPr>
+        <w:t>zeljenu</w:t>
+      </w:r>
+      <w:proofErr w:type="spellEnd"/>
+      <w:r>
+        <w:rPr>
+          <w:b w:val="0"/>
+          <w:bCs w:val="0"/>
+          <w:i w:val="0"/>
+          <w:iCs w:val="0"/>
+        </w:rPr>
+        <w:t xml:space="preserve"> </w:t>
+      </w:r>
+      <w:proofErr w:type="spellStart"/>
+      <w:r>
+        <w:rPr>
+          <w:b w:val="0"/>
+          <w:bCs w:val="0"/>
+          <w:i w:val="0"/>
+          <w:iCs w:val="0"/>
+        </w:rPr>
+        <w:t>instancu</w:t>
+      </w:r>
+      <w:proofErr w:type="spellEnd"/>
+      <w:r>
+        <w:rPr>
+          <w:b w:val="0"/>
+          <w:bCs w:val="0"/>
+          <w:i w:val="0"/>
+          <w:iCs w:val="0"/>
+        </w:rPr>
+        <w:t xml:space="preserve"> </w:t>
+      </w:r>
+      <w:proofErr w:type="spellStart"/>
+      <w:r>
+        <w:rPr>
+          <w:b w:val="0"/>
+          <w:bCs w:val="0"/>
+          <w:i w:val="0"/>
+          <w:iCs w:val="0"/>
+        </w:rPr>
+        <w:t>workera</w:t>
+      </w:r>
+      <w:proofErr w:type="spellEnd"/>
+      <w:r>
+        <w:rPr>
+          <w:b w:val="0"/>
+          <w:bCs w:val="0"/>
+          <w:i w:val="0"/>
+          <w:iCs w:val="0"/>
+        </w:rPr>
+        <w:t xml:space="preserve"> </w:t>
+      </w:r>
+      <w:proofErr w:type="spellStart"/>
+      <w:r>
+        <w:rPr>
+          <w:b w:val="0"/>
+          <w:bCs w:val="0"/>
+          <w:i w:val="0"/>
+          <w:iCs w:val="0"/>
+        </w:rPr>
+        <w:t>tako</w:t>
+      </w:r>
+      <w:proofErr w:type="spellEnd"/>
+      <w:r>
+        <w:rPr>
+          <w:b w:val="0"/>
+          <w:bCs w:val="0"/>
+          <w:i w:val="0"/>
+          <w:iCs w:val="0"/>
+        </w:rPr>
+        <w:t xml:space="preserve"> </w:t>
+      </w:r>
+      <w:proofErr w:type="spellStart"/>
+      <w:r>
+        <w:rPr>
+          <w:b w:val="0"/>
+          <w:bCs w:val="0"/>
+          <w:i w:val="0"/>
+          <w:iCs w:val="0"/>
+        </w:rPr>
+        <w:t>sto</w:t>
+      </w:r>
+      <w:proofErr w:type="spellEnd"/>
+      <w:r>
+        <w:rPr>
+          <w:b w:val="0"/>
+          <w:bCs w:val="0"/>
+          <w:i w:val="0"/>
+          <w:iCs w:val="0"/>
+        </w:rPr>
+        <w:t xml:space="preserve"> </w:t>
+      </w:r>
+      <w:proofErr w:type="gramStart"/>
+      <w:r>
+        <w:rPr>
+          <w:b w:val="0"/>
+          <w:bCs w:val="0"/>
+          <w:i w:val="0"/>
+          <w:iCs w:val="0"/>
+        </w:rPr>
+        <w:t>od</w:t>
+      </w:r>
+      <w:proofErr w:type="gramEnd"/>
+      <w:r>
+        <w:rPr>
+          <w:b w:val="0"/>
+          <w:bCs w:val="0"/>
+          <w:i w:val="0"/>
+          <w:iCs w:val="0"/>
+        </w:rPr>
+        <w:t xml:space="preserve"> </w:t>
+      </w:r>
+      <w:proofErr w:type="spellStart"/>
+      <w:r>
+        <w:rPr>
+          <w:b w:val="0"/>
+          <w:bCs w:val="0"/>
+          <w:i w:val="0"/>
+          <w:iCs w:val="0"/>
+        </w:rPr>
+        <w:t>korisnika</w:t>
+      </w:r>
+      <w:proofErr w:type="spellEnd"/>
+      <w:r>
+        <w:rPr>
+          <w:b w:val="0"/>
+          <w:bCs w:val="0"/>
+          <w:i w:val="0"/>
+          <w:iCs w:val="0"/>
+        </w:rPr>
+        <w:t xml:space="preserve"> </w:t>
+      </w:r>
+      <w:proofErr w:type="spellStart"/>
+      <w:r>
+        <w:rPr>
+          <w:b w:val="0"/>
+          <w:bCs w:val="0"/>
+          <w:i w:val="0"/>
+          <w:iCs w:val="0"/>
+        </w:rPr>
+        <w:t>trazi</w:t>
+      </w:r>
+      <w:proofErr w:type="spellEnd"/>
+      <w:r>
+        <w:rPr>
+          <w:b w:val="0"/>
+          <w:bCs w:val="0"/>
+          <w:i w:val="0"/>
+          <w:iCs w:val="0"/>
+        </w:rPr>
+        <w:t xml:space="preserve"> </w:t>
+      </w:r>
+      <w:proofErr w:type="spellStart"/>
+      <w:r>
+        <w:rPr>
+          <w:b w:val="0"/>
+          <w:bCs w:val="0"/>
+          <w:i w:val="0"/>
+          <w:iCs w:val="0"/>
+        </w:rPr>
+        <w:t>unos</w:t>
+      </w:r>
+      <w:proofErr w:type="spellEnd"/>
+      <w:r>
+        <w:rPr>
+          <w:b w:val="0"/>
+          <w:bCs w:val="0"/>
+          <w:i w:val="0"/>
+          <w:iCs w:val="0"/>
+        </w:rPr>
+        <w:t xml:space="preserve"> </w:t>
+      </w:r>
+      <w:proofErr w:type="spellStart"/>
+      <w:r>
+        <w:rPr>
+          <w:b w:val="0"/>
+          <w:bCs w:val="0"/>
+          <w:i w:val="0"/>
+          <w:iCs w:val="0"/>
+        </w:rPr>
+        <w:t>imena</w:t>
+      </w:r>
+      <w:proofErr w:type="spellEnd"/>
+      <w:r>
+        <w:rPr>
+          <w:b w:val="0"/>
+          <w:bCs w:val="0"/>
+          <w:i w:val="0"/>
+          <w:iCs w:val="0"/>
+        </w:rPr>
+        <w:t xml:space="preserve"> </w:t>
+      </w:r>
+      <w:proofErr w:type="spellStart"/>
+      <w:r>
+        <w:rPr>
+          <w:b w:val="0"/>
+          <w:bCs w:val="0"/>
+          <w:i w:val="0"/>
+          <w:iCs w:val="0"/>
+        </w:rPr>
+        <w:t>Workera</w:t>
+      </w:r>
+      <w:proofErr w:type="spellEnd"/>
+      <w:r>
+        <w:rPr>
+          <w:b w:val="0"/>
+          <w:bCs w:val="0"/>
+          <w:i w:val="0"/>
+          <w:iCs w:val="0"/>
+        </w:rPr>
+        <w:t xml:space="preserve"> koji </w:t>
+      </w:r>
+      <w:proofErr w:type="spellStart"/>
+      <w:r>
+        <w:rPr>
+          <w:b w:val="0"/>
+          <w:bCs w:val="0"/>
+          <w:i w:val="0"/>
+          <w:iCs w:val="0"/>
+        </w:rPr>
+        <w:t>zeli</w:t>
+      </w:r>
+      <w:proofErr w:type="spellEnd"/>
+      <w:r>
+        <w:rPr>
+          <w:b w:val="0"/>
+          <w:bCs w:val="0"/>
+          <w:i w:val="0"/>
+          <w:iCs w:val="0"/>
+        </w:rPr>
+        <w:t xml:space="preserve"> da </w:t>
+      </w:r>
+      <w:proofErr w:type="spellStart"/>
+      <w:r>
+        <w:rPr>
+          <w:b w:val="0"/>
+          <w:bCs w:val="0"/>
+          <w:i w:val="0"/>
+          <w:iCs w:val="0"/>
+        </w:rPr>
+        <w:t>ugasi</w:t>
+      </w:r>
+      <w:proofErr w:type="spellEnd"/>
+      <w:r>
+        <w:rPr>
+          <w:b w:val="0"/>
+          <w:bCs w:val="0"/>
+          <w:i w:val="0"/>
+          <w:iCs w:val="0"/>
+        </w:rPr>
+        <w:t xml:space="preserve">. Worker thread se </w:t>
+      </w:r>
+      <w:proofErr w:type="spellStart"/>
+      <w:r>
+        <w:rPr>
+          <w:b w:val="0"/>
+          <w:bCs w:val="0"/>
+          <w:i w:val="0"/>
+          <w:iCs w:val="0"/>
+        </w:rPr>
+        <w:t>uspava</w:t>
+      </w:r>
+      <w:proofErr w:type="spellEnd"/>
+      <w:r>
+        <w:rPr>
+          <w:b w:val="0"/>
+          <w:bCs w:val="0"/>
+          <w:i w:val="0"/>
+          <w:iCs w:val="0"/>
+        </w:rPr>
+        <w:t xml:space="preserve"> I ne </w:t>
+      </w:r>
+      <w:proofErr w:type="spellStart"/>
+      <w:r>
+        <w:rPr>
+          <w:b w:val="0"/>
+          <w:bCs w:val="0"/>
+          <w:i w:val="0"/>
+          <w:iCs w:val="0"/>
+        </w:rPr>
+        <w:t>pristupa</w:t>
+      </w:r>
+      <w:proofErr w:type="spellEnd"/>
+      <w:r>
+        <w:rPr>
+          <w:b w:val="0"/>
+          <w:bCs w:val="0"/>
+          <w:i w:val="0"/>
+          <w:iCs w:val="0"/>
+        </w:rPr>
+        <w:t xml:space="preserve"> podacima. Konekcija </w:t>
+      </w:r>
+      <w:r>
+        <w:rPr>
+          <w:b w:val="0"/>
+          <w:bCs w:val="0"/>
+          <w:i w:val="0"/>
+          <w:iCs w:val="0"/>
+        </w:rPr>
+        <w:t>sa</w:t>
+      </w:r>
+      <w:r>
+        <w:rPr>
+          <w:b w:val="0"/>
+          <w:bCs w:val="0"/>
+          <w:i w:val="0"/>
+          <w:iCs w:val="0"/>
+        </w:rPr>
+        <w:t xml:space="preserve"> </w:t>
+      </w:r>
+      <w:proofErr w:type="spellStart"/>
+      <w:r>
+        <w:rPr>
+          <w:b w:val="0"/>
+          <w:bCs w:val="0"/>
+          <w:i w:val="0"/>
+          <w:iCs w:val="0"/>
+        </w:rPr>
+        <w:t>DataBaseCRUD</w:t>
+      </w:r>
+      <w:proofErr w:type="spellEnd"/>
+      <w:r>
+        <w:rPr>
+          <w:b w:val="0"/>
+          <w:bCs w:val="0"/>
+          <w:i w:val="0"/>
+          <w:iCs w:val="0"/>
+        </w:rPr>
+        <w:t xml:space="preserve">-om je TCP </w:t>
+      </w:r>
+      <w:proofErr w:type="spellStart"/>
+      <w:r>
+        <w:rPr>
+          <w:b w:val="0"/>
+          <w:bCs w:val="0"/>
+          <w:i w:val="0"/>
+          <w:iCs w:val="0"/>
+        </w:rPr>
         <w:t>preko</w:t>
       </w:r>
       <w:proofErr w:type="spellEnd"/>
       <w:r>
-        <w:t xml:space="preserve"> porta 50008.</w:t>
+        <w:rPr>
+          <w:b w:val="0"/>
+          <w:bCs w:val="0"/>
+          <w:i w:val="0"/>
+          <w:iCs w:val="0"/>
+        </w:rPr>
+        <w:t xml:space="preserve"> porta 50010.</w:t>
+      </w:r>
+    </w:p>
+    <w:p>
+      <w:pPr>
+        <w:pStyle w:val="Normal"/>
+        <w:ind w:left="720" w:firstLine="0"/>
+        <w:rPr>
+          <w:b w:val="1"/>
+          <w:bCs w:val="1"/>
+          <w:i w:val="1"/>
+          <w:iCs w:val="1"/>
+        </w:rPr>
+      </w:pPr>
+      <w:r>
+        <w:rPr>
+          <w:b w:val="1"/>
+          <w:bCs w:val="1"/>
+          <w:i w:val="1"/>
+          <w:iCs w:val="1"/>
+        </w:rPr>
+        <w:t>3.4.DataBaseCRUD</w:t>
+      </w:r>
+    </w:p>
+    <w:p>
+      <w:pPr>
+        <w:pStyle w:val="Normal"/>
+        <w:ind w:left="720" w:firstLine="0"/>
+        <w:rPr>
+          <w:b w:val="0"/>
+          <w:bCs w:val="0"/>
+          <w:i w:val="0"/>
+          <w:iCs w:val="0"/>
+        </w:rPr>
+      </w:pPr>
+      <w:proofErr w:type="spellStart"/>
+      <w:r>
+        <w:rPr>
+          <w:b w:val="0"/>
+          <w:bCs w:val="0"/>
+          <w:i w:val="0"/>
+          <w:iCs w:val="0"/>
+        </w:rPr>
+        <w:t>DataBaseCRUD</w:t>
+      </w:r>
+      <w:proofErr w:type="spellEnd"/>
+      <w:r>
+        <w:rPr>
+          <w:b w:val="0"/>
+          <w:bCs w:val="0"/>
+          <w:i w:val="0"/>
+          <w:iCs w:val="0"/>
+        </w:rPr>
+        <w:t xml:space="preserve"> prima </w:t>
+      </w:r>
+      <w:proofErr w:type="spellStart"/>
+      <w:r>
+        <w:rPr>
+          <w:b w:val="0"/>
+          <w:bCs w:val="0"/>
+          <w:i w:val="0"/>
+          <w:iCs w:val="0"/>
+        </w:rPr>
+        <w:t>podatke</w:t>
+      </w:r>
+      <w:proofErr w:type="spellEnd"/>
+      <w:r>
+        <w:rPr>
+          <w:b w:val="0"/>
+          <w:bCs w:val="0"/>
+          <w:i w:val="0"/>
+          <w:iCs w:val="0"/>
+        </w:rPr>
+        <w:t xml:space="preserve"> </w:t>
+      </w:r>
+      <w:proofErr w:type="gramStart"/>
+      <w:r>
+        <w:rPr>
+          <w:b w:val="0"/>
+          <w:bCs w:val="0"/>
+          <w:i w:val="0"/>
+          <w:iCs w:val="0"/>
+        </w:rPr>
+        <w:t>od</w:t>
+      </w:r>
+      <w:proofErr w:type="gramEnd"/>
+      <w:r>
+        <w:rPr>
+          <w:b w:val="0"/>
+          <w:bCs w:val="0"/>
+          <w:i w:val="0"/>
+          <w:iCs w:val="0"/>
+        </w:rPr>
+        <w:t xml:space="preserve"> </w:t>
+      </w:r>
+      <w:proofErr w:type="spellStart"/>
+      <w:r>
+        <w:rPr>
+          <w:b w:val="0"/>
+          <w:bCs w:val="0"/>
+          <w:i w:val="0"/>
+          <w:iCs w:val="0"/>
+        </w:rPr>
+        <w:t>svake</w:t>
+      </w:r>
+      <w:proofErr w:type="spellEnd"/>
+      <w:r>
+        <w:rPr>
+          <w:b w:val="0"/>
+          <w:bCs w:val="0"/>
+          <w:i w:val="0"/>
+          <w:iCs w:val="0"/>
+        </w:rPr>
+        <w:t xml:space="preserve"> instance </w:t>
+      </w:r>
+      <w:proofErr w:type="spellStart"/>
+      <w:r>
+        <w:rPr>
+          <w:b w:val="0"/>
+          <w:bCs w:val="0"/>
+          <w:i w:val="0"/>
+          <w:iCs w:val="0"/>
+        </w:rPr>
+        <w:t>Workera</w:t>
+      </w:r>
+      <w:proofErr w:type="spellEnd"/>
+      <w:r>
+        <w:rPr>
+          <w:b w:val="0"/>
+          <w:bCs w:val="0"/>
+          <w:i w:val="0"/>
+          <w:iCs w:val="0"/>
+        </w:rPr>
+        <w:t xml:space="preserve">. Za </w:t>
+      </w:r>
+      <w:proofErr w:type="spellStart"/>
+      <w:r>
+        <w:rPr>
+          <w:b w:val="0"/>
+          <w:bCs w:val="0"/>
+          <w:i w:val="0"/>
+          <w:iCs w:val="0"/>
+        </w:rPr>
+        <w:t>svaki</w:t>
+      </w:r>
+      <w:proofErr w:type="spellEnd"/>
+      <w:r>
+        <w:rPr>
+          <w:b w:val="0"/>
+          <w:bCs w:val="0"/>
+          <w:i w:val="0"/>
+          <w:iCs w:val="0"/>
+        </w:rPr>
+        <w:t xml:space="preserve"> </w:t>
+      </w:r>
+      <w:proofErr w:type="spellStart"/>
+      <w:r>
+        <w:rPr>
+          <w:b w:val="0"/>
+          <w:bCs w:val="0"/>
+          <w:i w:val="0"/>
+          <w:iCs w:val="0"/>
+        </w:rPr>
+        <w:t>zahtev</w:t>
+      </w:r>
+      <w:proofErr w:type="spellEnd"/>
+      <w:r>
+        <w:rPr>
+          <w:b w:val="0"/>
+          <w:bCs w:val="0"/>
+          <w:i w:val="0"/>
+          <w:iCs w:val="0"/>
+        </w:rPr>
+        <w:t xml:space="preserve"> </w:t>
+      </w:r>
+      <w:proofErr w:type="spellStart"/>
+      <w:r>
+        <w:rPr>
+          <w:b w:val="0"/>
+          <w:bCs w:val="0"/>
+          <w:i w:val="0"/>
+          <w:iCs w:val="0"/>
+        </w:rPr>
+        <w:t>konekcije</w:t>
+      </w:r>
+      <w:proofErr w:type="spellEnd"/>
+      <w:r>
+        <w:rPr>
+          <w:b w:val="0"/>
+          <w:bCs w:val="0"/>
+          <w:i w:val="0"/>
+          <w:iCs w:val="0"/>
+        </w:rPr>
+        <w:t xml:space="preserve"> on </w:t>
+      </w:r>
+      <w:proofErr w:type="spellStart"/>
+      <w:r>
+        <w:rPr>
+          <w:b w:val="0"/>
+          <w:bCs w:val="0"/>
+          <w:i w:val="0"/>
+          <w:iCs w:val="0"/>
+        </w:rPr>
+        <w:t>pravi</w:t>
+      </w:r>
+      <w:proofErr w:type="spellEnd"/>
+      <w:r>
+        <w:rPr>
+          <w:b w:val="0"/>
+          <w:bCs w:val="0"/>
+          <w:i w:val="0"/>
+          <w:iCs w:val="0"/>
+        </w:rPr>
+        <w:t xml:space="preserve"> thread koji </w:t>
+      </w:r>
+      <w:proofErr w:type="spellStart"/>
+      <w:r>
+        <w:rPr>
+          <w:b w:val="0"/>
+          <w:bCs w:val="0"/>
+          <w:i w:val="0"/>
+          <w:iCs w:val="0"/>
+        </w:rPr>
+        <w:t>ce</w:t>
+      </w:r>
+      <w:proofErr w:type="spellEnd"/>
+      <w:r>
+        <w:rPr>
+          <w:b w:val="0"/>
+          <w:bCs w:val="0"/>
+          <w:i w:val="0"/>
+          <w:iCs w:val="0"/>
+        </w:rPr>
+        <w:t xml:space="preserve"> </w:t>
+      </w:r>
+      <w:proofErr w:type="spellStart"/>
+      <w:r>
+        <w:rPr>
+          <w:b w:val="0"/>
+          <w:bCs w:val="0"/>
+          <w:i w:val="0"/>
+          <w:iCs w:val="0"/>
+        </w:rPr>
+        <w:t>tu</w:t>
+      </w:r>
+      <w:proofErr w:type="spellEnd"/>
+      <w:r>
+        <w:rPr>
+          <w:b w:val="0"/>
+          <w:bCs w:val="0"/>
+          <w:i w:val="0"/>
+          <w:iCs w:val="0"/>
+        </w:rPr>
+        <w:t xml:space="preserve"> </w:t>
+      </w:r>
+      <w:proofErr w:type="spellStart"/>
+      <w:r>
+        <w:rPr>
+          <w:b w:val="0"/>
+          <w:bCs w:val="0"/>
+          <w:i w:val="0"/>
+          <w:iCs w:val="0"/>
+        </w:rPr>
+        <w:t>konekciju</w:t>
+      </w:r>
+      <w:proofErr w:type="spellEnd"/>
+      <w:r>
+        <w:rPr>
+          <w:b w:val="0"/>
+          <w:bCs w:val="0"/>
+          <w:i w:val="0"/>
+          <w:iCs w:val="0"/>
+        </w:rPr>
+        <w:t xml:space="preserve"> </w:t>
+      </w:r>
+      <w:proofErr w:type="spellStart"/>
+      <w:r>
+        <w:rPr>
+          <w:b w:val="0"/>
+          <w:bCs w:val="0"/>
+          <w:i w:val="0"/>
+          <w:iCs w:val="0"/>
+        </w:rPr>
+        <w:t>omoguciti</w:t>
+      </w:r>
+      <w:proofErr w:type="spellEnd"/>
+      <w:r>
+        <w:rPr>
+          <w:b w:val="0"/>
+          <w:bCs w:val="0"/>
+          <w:i w:val="0"/>
+          <w:iCs w:val="0"/>
+        </w:rPr>
+        <w:t xml:space="preserve">. </w:t>
+      </w:r>
+      <w:proofErr w:type="spellStart"/>
+      <w:r>
+        <w:rPr>
+          <w:b w:val="0"/>
+          <w:bCs w:val="0"/>
+          <w:i w:val="0"/>
+          <w:iCs w:val="0"/>
+        </w:rPr>
+        <w:t>Podaci</w:t>
+      </w:r>
+      <w:proofErr w:type="spellEnd"/>
+      <w:r>
+        <w:rPr>
+          <w:b w:val="0"/>
+          <w:bCs w:val="0"/>
+          <w:i w:val="0"/>
+          <w:iCs w:val="0"/>
+        </w:rPr>
+        <w:t xml:space="preserve"> se </w:t>
+      </w:r>
+      <w:proofErr w:type="spellStart"/>
+      <w:r>
+        <w:rPr>
+          <w:b w:val="0"/>
+          <w:bCs w:val="0"/>
+          <w:i w:val="0"/>
+          <w:iCs w:val="0"/>
+        </w:rPr>
+        <w:t>dekoduju</w:t>
+      </w:r>
+      <w:proofErr w:type="spellEnd"/>
+      <w:r>
+        <w:rPr>
+          <w:b w:val="0"/>
+          <w:bCs w:val="0"/>
+          <w:i w:val="0"/>
+          <w:iCs w:val="0"/>
+        </w:rPr>
+        <w:t xml:space="preserve"> I </w:t>
+      </w:r>
+      <w:proofErr w:type="spellStart"/>
+      <w:r>
+        <w:rPr>
+          <w:b w:val="0"/>
+          <w:bCs w:val="0"/>
+          <w:i w:val="0"/>
+          <w:iCs w:val="0"/>
+        </w:rPr>
+        <w:t>konvertuju</w:t>
+      </w:r>
+      <w:proofErr w:type="spellEnd"/>
+      <w:r>
+        <w:rPr>
+          <w:b w:val="0"/>
+          <w:bCs w:val="0"/>
+          <w:i w:val="0"/>
+          <w:iCs w:val="0"/>
+        </w:rPr>
+        <w:t xml:space="preserve"> </w:t>
+      </w:r>
+      <w:proofErr w:type="spellStart"/>
+      <w:r>
+        <w:rPr>
+          <w:b w:val="0"/>
+          <w:bCs w:val="0"/>
+          <w:i w:val="0"/>
+          <w:iCs w:val="0"/>
+        </w:rPr>
+        <w:t>koriscenjem</w:t>
+      </w:r>
+      <w:proofErr w:type="spellEnd"/>
+      <w:r>
+        <w:rPr>
+          <w:b w:val="0"/>
+          <w:bCs w:val="0"/>
+          <w:i w:val="0"/>
+          <w:iCs w:val="0"/>
+        </w:rPr>
+        <w:t xml:space="preserve"> </w:t>
+      </w:r>
+      <w:proofErr w:type="spellStart"/>
+      <w:r>
+        <w:rPr>
+          <w:b w:val="0"/>
+          <w:bCs w:val="0"/>
+          <w:i w:val="0"/>
+          <w:iCs w:val="0"/>
+        </w:rPr>
+        <w:t>json</w:t>
+      </w:r>
+      <w:proofErr w:type="spellEnd"/>
+      <w:r>
+        <w:rPr>
+          <w:b w:val="0"/>
+          <w:bCs w:val="0"/>
+          <w:i w:val="0"/>
+          <w:iCs w:val="0"/>
+        </w:rPr>
+        <w:t xml:space="preserve">-a </w:t>
+      </w:r>
+      <w:proofErr w:type="spellStart"/>
+      <w:r>
+        <w:rPr>
+          <w:b w:val="0"/>
+          <w:bCs w:val="0"/>
+          <w:i w:val="0"/>
+          <w:iCs w:val="0"/>
+        </w:rPr>
+        <w:t>kako</w:t>
+      </w:r>
+      <w:proofErr w:type="spellEnd"/>
+      <w:r>
+        <w:rPr>
+          <w:b w:val="0"/>
+          <w:bCs w:val="0"/>
+          <w:i w:val="0"/>
+          <w:iCs w:val="0"/>
+        </w:rPr>
+        <w:t xml:space="preserve"> bi </w:t>
+      </w:r>
+      <w:proofErr w:type="spellStart"/>
+      <w:r>
+        <w:rPr>
+          <w:b w:val="0"/>
+          <w:bCs w:val="0"/>
+          <w:i w:val="0"/>
+          <w:iCs w:val="0"/>
+        </w:rPr>
+        <w:t>mogli</w:t>
+      </w:r>
+      <w:proofErr w:type="spellEnd"/>
+      <w:r>
+        <w:rPr>
+          <w:b w:val="0"/>
+          <w:bCs w:val="0"/>
+          <w:i w:val="0"/>
+          <w:iCs w:val="0"/>
+        </w:rPr>
+        <w:t xml:space="preserve"> </w:t>
+      </w:r>
+      <w:proofErr w:type="spellStart"/>
+      <w:r>
+        <w:rPr>
+          <w:b w:val="0"/>
+          <w:bCs w:val="0"/>
+          <w:i w:val="0"/>
+          <w:iCs w:val="0"/>
+        </w:rPr>
+        <w:t>biti</w:t>
+      </w:r>
+      <w:proofErr w:type="spellEnd"/>
+      <w:r>
+        <w:rPr>
+          <w:b w:val="0"/>
+          <w:bCs w:val="0"/>
+          <w:i w:val="0"/>
+          <w:iCs w:val="0"/>
+        </w:rPr>
+        <w:t xml:space="preserve"> </w:t>
+      </w:r>
+      <w:proofErr w:type="spellStart"/>
+      <w:r>
+        <w:rPr>
+          <w:b w:val="0"/>
+          <w:bCs w:val="0"/>
+          <w:i w:val="0"/>
+          <w:iCs w:val="0"/>
+        </w:rPr>
+        <w:t>korisceni</w:t>
+      </w:r>
+      <w:proofErr w:type="spellEnd"/>
+      <w:r>
+        <w:rPr>
+          <w:b w:val="0"/>
+          <w:bCs w:val="0"/>
+          <w:i w:val="0"/>
+          <w:iCs w:val="0"/>
+        </w:rPr>
+        <w:t xml:space="preserve"> u CRUD operacijama. DataBaseCRUD se povezuje sa SQL data bazom u koju prikupljene </w:t>
+      </w:r>
+      <w:proofErr w:type="spellStart"/>
+      <w:r>
+        <w:rPr>
+          <w:b w:val="0"/>
+          <w:bCs w:val="0"/>
+          <w:i w:val="0"/>
+          <w:iCs w:val="0"/>
+        </w:rPr>
+        <w:t>podatke</w:t>
+      </w:r>
+      <w:proofErr w:type="spellEnd"/>
+      <w:r>
+        <w:rPr>
+          <w:b w:val="0"/>
+          <w:bCs w:val="0"/>
+          <w:i w:val="0"/>
+          <w:iCs w:val="0"/>
+        </w:rPr>
+        <w:t xml:space="preserve"> </w:t>
+      </w:r>
+      <w:proofErr w:type="spellStart"/>
+      <w:r>
+        <w:rPr>
+          <w:b w:val="0"/>
+          <w:bCs w:val="0"/>
+          <w:i w:val="0"/>
+          <w:iCs w:val="0"/>
+        </w:rPr>
+        <w:t>preko</w:t>
+      </w:r>
+      <w:proofErr w:type="spellEnd"/>
+      <w:r>
+        <w:rPr>
+          <w:b w:val="0"/>
+          <w:bCs w:val="0"/>
+          <w:i w:val="0"/>
+          <w:iCs w:val="0"/>
+        </w:rPr>
+        <w:t xml:space="preserve"> </w:t>
+      </w:r>
+      <w:proofErr w:type="spellStart"/>
+      <w:r>
+        <w:rPr>
+          <w:b w:val="0"/>
+          <w:bCs w:val="0"/>
+          <w:i w:val="0"/>
+          <w:iCs w:val="0"/>
+        </w:rPr>
+        <w:t>napravljenih</w:t>
+      </w:r>
+      <w:proofErr w:type="spellEnd"/>
+      <w:r>
+        <w:rPr>
+          <w:b w:val="0"/>
+          <w:bCs w:val="0"/>
+          <w:i w:val="0"/>
+          <w:iCs w:val="0"/>
+        </w:rPr>
+        <w:t xml:space="preserve"> CRUD </w:t>
+      </w:r>
+      <w:proofErr w:type="spellStart"/>
+      <w:r>
+        <w:rPr>
+          <w:b w:val="0"/>
+          <w:bCs w:val="0"/>
+          <w:i w:val="0"/>
+          <w:iCs w:val="0"/>
+        </w:rPr>
+        <w:t>operacija</w:t>
+      </w:r>
+      <w:proofErr w:type="spellEnd"/>
+      <w:r>
+        <w:rPr>
+          <w:b w:val="0"/>
+          <w:bCs w:val="0"/>
+          <w:i w:val="0"/>
+          <w:iCs w:val="0"/>
+        </w:rPr>
+        <w:t xml:space="preserve"> </w:t>
+      </w:r>
+      <w:proofErr w:type="spellStart"/>
+      <w:r>
+        <w:rPr>
+          <w:b w:val="0"/>
+          <w:bCs w:val="0"/>
+          <w:i w:val="0"/>
+          <w:iCs w:val="0"/>
+        </w:rPr>
+        <w:t>upisuje,brise,ispisuje</w:t>
+      </w:r>
+      <w:proofErr w:type="spellEnd"/>
+      <w:r>
+        <w:rPr>
+          <w:b w:val="0"/>
+          <w:bCs w:val="0"/>
+          <w:i w:val="0"/>
+          <w:iCs w:val="0"/>
+        </w:rPr>
+        <w:t xml:space="preserve"> I </w:t>
+      </w:r>
+      <w:proofErr w:type="spellStart"/>
+      <w:r>
+        <w:rPr>
+          <w:b w:val="0"/>
+          <w:bCs w:val="0"/>
+          <w:i w:val="0"/>
+          <w:iCs w:val="0"/>
+        </w:rPr>
+        <w:t>menja</w:t>
+      </w:r>
+      <w:proofErr w:type="spellEnd"/>
+      <w:r>
+        <w:rPr>
+          <w:b w:val="0"/>
+          <w:bCs w:val="0"/>
+          <w:i w:val="0"/>
+          <w:iCs w:val="0"/>
+        </w:rPr>
+        <w:t xml:space="preserve">. </w:t>
+      </w:r>
+      <w:proofErr w:type="spellStart"/>
+      <w:r>
+        <w:rPr>
+          <w:b w:val="0"/>
+          <w:bCs w:val="0"/>
+          <w:i w:val="0"/>
+          <w:iCs w:val="0"/>
+        </w:rPr>
+        <w:t>Povezana</w:t>
+      </w:r>
+      <w:proofErr w:type="spellEnd"/>
+      <w:r>
+        <w:rPr>
+          <w:b w:val="0"/>
+          <w:bCs w:val="0"/>
+          <w:i w:val="0"/>
+          <w:iCs w:val="0"/>
+        </w:rPr>
+        <w:t xml:space="preserve"> je </w:t>
+      </w:r>
+      <w:proofErr w:type="spellStart"/>
+      <w:r>
+        <w:rPr>
+          <w:b w:val="0"/>
+          <w:bCs w:val="0"/>
+          <w:i w:val="0"/>
+          <w:iCs w:val="0"/>
+        </w:rPr>
+        <w:t>sa</w:t>
+      </w:r>
+      <w:proofErr w:type="spellEnd"/>
+      <w:r>
+        <w:rPr>
+          <w:b w:val="0"/>
+          <w:bCs w:val="0"/>
+          <w:i w:val="0"/>
+          <w:iCs w:val="0"/>
+        </w:rPr>
+        <w:t xml:space="preserve"> </w:t>
+      </w:r>
+      <w:proofErr w:type="spellStart"/>
+      <w:r>
+        <w:rPr>
+          <w:b w:val="0"/>
+          <w:bCs w:val="0"/>
+          <w:i w:val="0"/>
+          <w:iCs w:val="0"/>
+        </w:rPr>
+        <w:t>DataBase</w:t>
+      </w:r>
+      <w:proofErr w:type="spellEnd"/>
+      <w:r>
+        <w:rPr>
+          <w:b w:val="0"/>
+          <w:bCs w:val="0"/>
+          <w:i w:val="0"/>
+          <w:iCs w:val="0"/>
+        </w:rPr>
+        <w:t xml:space="preserve"> </w:t>
+      </w:r>
+      <w:proofErr w:type="spellStart"/>
+      <w:r>
+        <w:rPr>
+          <w:b w:val="0"/>
+          <w:bCs w:val="0"/>
+          <w:i w:val="0"/>
+          <w:iCs w:val="0"/>
+        </w:rPr>
+        <w:t>Analitics</w:t>
+      </w:r>
+      <w:proofErr w:type="spellEnd"/>
+      <w:r>
+        <w:rPr>
+          <w:b w:val="0"/>
+          <w:bCs w:val="0"/>
+          <w:i w:val="0"/>
+          <w:iCs w:val="0"/>
+        </w:rPr>
+        <w:t xml:space="preserve"> TCP </w:t>
+      </w:r>
+      <w:proofErr w:type="spellStart"/>
+      <w:r>
+        <w:rPr>
+          <w:b w:val="0"/>
+          <w:bCs w:val="0"/>
+          <w:i w:val="0"/>
+          <w:iCs w:val="0"/>
+        </w:rPr>
+        <w:t>konekcijom</w:t>
+      </w:r>
+      <w:proofErr w:type="spellEnd"/>
+      <w:r>
+        <w:rPr>
+          <w:b w:val="0"/>
+          <w:bCs w:val="0"/>
+          <w:i w:val="0"/>
+          <w:iCs w:val="0"/>
+        </w:rPr>
+        <w:t xml:space="preserve"> </w:t>
+      </w:r>
+      <w:proofErr w:type="spellStart"/>
+      <w:r>
+        <w:rPr>
+          <w:b w:val="0"/>
+          <w:bCs w:val="0"/>
+          <w:i w:val="0"/>
+          <w:iCs w:val="0"/>
+        </w:rPr>
+        <w:t>preko</w:t>
+      </w:r>
+      <w:proofErr w:type="spellEnd"/>
+      <w:r>
+        <w:rPr>
+          <w:b w:val="0"/>
+          <w:bCs w:val="0"/>
+          <w:i w:val="0"/>
+          <w:iCs w:val="0"/>
+        </w:rPr>
+        <w:t xml:space="preserve"> porta 50023.</w:t>
       </w:r>
     </w:p>
     <w:p>
@@ -3661,7 +5485,7 @@
       </w:r>
     </w:p>
     <w:sectPr>
-      <w:pgSz w:w="12240" w:h="15840"/>
+      <w:pgSz w:w="12240" w:h="15840" w:orient="portrait"/>
       <w:pgMar w:top="1440" w:right="1440" w:bottom="1440" w:left="1440" w:header="708" w:footer="708" w:gutter="0"/>
       <w:cols w:space="708"/>
       <w:docGrid w:linePitch="360"/>
@@ -3671,11 +5495,11 @@
 </file>
 
 <file path=word/styles.xml><?xml version="1.0" encoding="utf-8"?>
-<w:styles xmlns:mc="http://schemas.openxmlformats.org/markup-compatibility/2006" xmlns:r="http://schemas.openxmlformats.org/officeDocument/2006/relationships" xmlns:w="http://schemas.openxmlformats.org/wordprocessingml/2006/main" xmlns:w14="http://schemas.microsoft.com/office/word/2010/wordml" xmlns:w15="http://schemas.microsoft.com/office/word/2012/wordml" xmlns:w16cex="http://schemas.microsoft.com/office/word/2018/wordml/cex" xmlns:w16cid="http://schemas.microsoft.com/office/word/2016/wordml/cid" xmlns:w16="http://schemas.microsoft.com/office/word/2018/wordml" xmlns:w16sdtdh="http://schemas.microsoft.com/office/word/2020/wordml/sdtdatahash" xmlns:w16se="http://schemas.microsoft.com/office/word/2015/wordml/symex" mc:Ignorable="w14 w15 w16se w16cid w16 w16cex w16sdtdh">
+<w:styles xmlns:wp14="http://schemas.microsoft.com/office/word/2010/wordprocessingDrawing" xmlns:mc="http://schemas.openxmlformats.org/markup-compatibility/2006" xmlns:r="http://schemas.openxmlformats.org/officeDocument/2006/relationships" xmlns:w="http://schemas.openxmlformats.org/wordprocessingml/2006/main" xmlns:w14="http://schemas.microsoft.com/office/word/2010/wordml" xmlns:w15="http://schemas.microsoft.com/office/word/2012/wordml" xmlns:w16cex="http://schemas.microsoft.com/office/word/2018/wordml/cex" xmlns:w16cid="http://schemas.microsoft.com/office/word/2016/wordml/cid" xmlns:w16="http://schemas.microsoft.com/office/word/2018/wordml" xmlns:w16sdtdh="http://schemas.microsoft.com/office/word/2020/wordml/sdtdatahash" xmlns:w16se="http://schemas.microsoft.com/office/word/2015/wordml/symex" mc:Ignorable="w14 w15 w16se w16cid w16 w16cex w16sdtdh wp14">
   <w:docDefaults>
     <w:rPrDefault>
       <w:rPr>
-        <w:rFonts w:asciiTheme="minorHAnsi" w:eastAsiaTheme="minorHAnsi" w:hAnsiTheme="minorHAnsi" w:cstheme="minorBidi"/>
+        <w:rFonts w:asciiTheme="minorHAnsi" w:hAnsiTheme="minorHAnsi" w:eastAsiaTheme="minorHAnsi" w:cstheme="minorBidi"/>
         <w:sz w:val="22"/>
         <w:szCs w:val="22"/>
         <w:lang w:val="en-US" w:eastAsia="en-US" w:bidi="ar-SA"/>
@@ -3690,14 +5514,14 @@
   <w:latentStyles w:defLockedState="0" w:defUIPriority="99" w:defSemiHidden="0" w:defUnhideWhenUsed="0" w:defQFormat="0" w:count="376">
     <w:lsdException w:name="Normal" w:uiPriority="0" w:qFormat="1"/>
     <w:lsdException w:name="heading 1" w:uiPriority="9" w:qFormat="1"/>
-    <w:lsdException w:name="heading 2" w:semiHidden="1" w:uiPriority="9" w:unhideWhenUsed="1" w:qFormat="1"/>
-    <w:lsdException w:name="heading 3" w:semiHidden="1" w:uiPriority="9" w:unhideWhenUsed="1" w:qFormat="1"/>
-    <w:lsdException w:name="heading 4" w:semiHidden="1" w:uiPriority="9" w:unhideWhenUsed="1" w:qFormat="1"/>
-    <w:lsdException w:name="heading 5" w:semiHidden="1" w:uiPriority="9" w:unhideWhenUsed="1" w:qFormat="1"/>
-    <w:lsdException w:name="heading 6" w:semiHidden="1" w:uiPriority="9" w:unhideWhenUsed="1" w:qFormat="1"/>
-    <w:lsdException w:name="heading 7" w:semiHidden="1" w:uiPriority="9" w:unhideWhenUsed="1" w:qFormat="1"/>
-    <w:lsdException w:name="heading 8" w:semiHidden="1" w:uiPriority="9" w:unhideWhenUsed="1" w:qFormat="1"/>
-    <w:lsdException w:name="heading 9" w:semiHidden="1" w:uiPriority="9" w:unhideWhenUsed="1" w:qFormat="1"/>
+    <w:lsdException w:name="heading 2" w:uiPriority="9" w:semiHidden="1" w:unhideWhenUsed="1" w:qFormat="1"/>
+    <w:lsdException w:name="heading 3" w:uiPriority="9" w:semiHidden="1" w:unhideWhenUsed="1" w:qFormat="1"/>
+    <w:lsdException w:name="heading 4" w:uiPriority="9" w:semiHidden="1" w:unhideWhenUsed="1" w:qFormat="1"/>
+    <w:lsdException w:name="heading 5" w:uiPriority="9" w:semiHidden="1" w:unhideWhenUsed="1" w:qFormat="1"/>
+    <w:lsdException w:name="heading 6" w:uiPriority="9" w:semiHidden="1" w:unhideWhenUsed="1" w:qFormat="1"/>
+    <w:lsdException w:name="heading 7" w:uiPriority="9" w:semiHidden="1" w:unhideWhenUsed="1" w:qFormat="1"/>
+    <w:lsdException w:name="heading 8" w:uiPriority="9" w:semiHidden="1" w:unhideWhenUsed="1" w:qFormat="1"/>
+    <w:lsdException w:name="heading 9" w:uiPriority="9" w:semiHidden="1" w:unhideWhenUsed="1" w:qFormat="1"/>
     <w:lsdException w:name="index 1" w:semiHidden="1" w:unhideWhenUsed="1"/>
     <w:lsdException w:name="index 2" w:semiHidden="1" w:unhideWhenUsed="1"/>
     <w:lsdException w:name="index 3" w:semiHidden="1" w:unhideWhenUsed="1"/>
@@ -3707,22 +5531,22 @@
     <w:lsdException w:name="index 7" w:semiHidden="1" w:unhideWhenUsed="1"/>
     <w:lsdException w:name="index 8" w:semiHidden="1" w:unhideWhenUsed="1"/>
     <w:lsdException w:name="index 9" w:semiHidden="1" w:unhideWhenUsed="1"/>
-    <w:lsdException w:name="toc 1" w:semiHidden="1" w:uiPriority="39" w:unhideWhenUsed="1"/>
-    <w:lsdException w:name="toc 2" w:semiHidden="1" w:uiPriority="39" w:unhideWhenUsed="1"/>
-    <w:lsdException w:name="toc 3" w:semiHidden="1" w:uiPriority="39" w:unhideWhenUsed="1"/>
-    <w:lsdException w:name="toc 4" w:semiHidden="1" w:uiPriority="39" w:unhideWhenUsed="1"/>
-    <w:lsdException w:name="toc 5" w:semiHidden="1" w:uiPriority="39" w:unhideWhenUsed="1"/>
-    <w:lsdException w:name="toc 6" w:semiHidden="1" w:uiPriority="39" w:unhideWhenUsed="1"/>
-    <w:lsdException w:name="toc 7" w:semiHidden="1" w:uiPriority="39" w:unhideWhenUsed="1"/>
-    <w:lsdException w:name="toc 8" w:semiHidden="1" w:uiPriority="39" w:unhideWhenUsed="1"/>
-    <w:lsdException w:name="toc 9" w:semiHidden="1" w:uiPriority="39" w:unhideWhenUsed="1"/>
+    <w:lsdException w:name="toc 1" w:uiPriority="39" w:semiHidden="1" w:unhideWhenUsed="1"/>
+    <w:lsdException w:name="toc 2" w:uiPriority="39" w:semiHidden="1" w:unhideWhenUsed="1"/>
+    <w:lsdException w:name="toc 3" w:uiPriority="39" w:semiHidden="1" w:unhideWhenUsed="1"/>
+    <w:lsdException w:name="toc 4" w:uiPriority="39" w:semiHidden="1" w:unhideWhenUsed="1"/>
+    <w:lsdException w:name="toc 5" w:uiPriority="39" w:semiHidden="1" w:unhideWhenUsed="1"/>
+    <w:lsdException w:name="toc 6" w:uiPriority="39" w:semiHidden="1" w:unhideWhenUsed="1"/>
+    <w:lsdException w:name="toc 7" w:uiPriority="39" w:semiHidden="1" w:unhideWhenUsed="1"/>
+    <w:lsdException w:name="toc 8" w:uiPriority="39" w:semiHidden="1" w:unhideWhenUsed="1"/>
+    <w:lsdException w:name="toc 9" w:uiPriority="39" w:semiHidden="1" w:unhideWhenUsed="1"/>
     <w:lsdException w:name="Normal Indent" w:semiHidden="1" w:unhideWhenUsed="1"/>
     <w:lsdException w:name="footnote text" w:semiHidden="1" w:unhideWhenUsed="1"/>
     <w:lsdException w:name="annotation text" w:semiHidden="1" w:unhideWhenUsed="1"/>
     <w:lsdException w:name="header" w:semiHidden="1" w:unhideWhenUsed="1"/>
     <w:lsdException w:name="footer" w:semiHidden="1" w:unhideWhenUsed="1"/>
     <w:lsdException w:name="index heading" w:semiHidden="1" w:unhideWhenUsed="1"/>
-    <w:lsdException w:name="caption" w:semiHidden="1" w:uiPriority="35" w:unhideWhenUsed="1" w:qFormat="1"/>
+    <w:lsdException w:name="caption" w:uiPriority="35" w:semiHidden="1" w:unhideWhenUsed="1" w:qFormat="1"/>
     <w:lsdException w:name="table of figures" w:semiHidden="1" w:unhideWhenUsed="1"/>
     <w:lsdException w:name="envelope address" w:semiHidden="1" w:unhideWhenUsed="1"/>
     <w:lsdException w:name="envelope return" w:semiHidden="1" w:unhideWhenUsed="1"/>
@@ -3753,7 +5577,7 @@
     <w:lsdException w:name="Title" w:uiPriority="10" w:qFormat="1"/>
     <w:lsdException w:name="Closing" w:semiHidden="1" w:unhideWhenUsed="1"/>
     <w:lsdException w:name="Signature" w:semiHidden="1" w:unhideWhenUsed="1"/>
-    <w:lsdException w:name="Default Paragraph Font" w:semiHidden="1" w:uiPriority="1" w:unhideWhenUsed="1"/>
+    <w:lsdException w:name="Default Paragraph Font" w:uiPriority="1" w:semiHidden="1" w:unhideWhenUsed="1"/>
     <w:lsdException w:name="Body Text" w:semiHidden="1" w:unhideWhenUsed="1"/>
     <w:lsdException w:name="Body Text Indent" w:semiHidden="1" w:unhideWhenUsed="1"/>
     <w:lsdException w:name="List Continue" w:semiHidden="1" w:unhideWhenUsed="1"/>
@@ -3842,7 +5666,7 @@
     <w:lsdException w:name="Table Web 2" w:semiHidden="1" w:unhideWhenUsed="1"/>
     <w:lsdException w:name="Table Web 3" w:semiHidden="1" w:unhideWhenUsed="1"/>
     <w:lsdException w:name="Balloon Text" w:semiHidden="1" w:unhideWhenUsed="1"/>
-    <w:lsdException w:name="Table Grid" w:semiHidden="1" w:uiPriority="59" w:unhideWhenUsed="1"/>
+    <w:lsdException w:name="Table Grid" w:uiPriority="59" w:semiHidden="1" w:unhideWhenUsed="1"/>
     <w:lsdException w:name="Table Theme" w:semiHidden="1" w:unhideWhenUsed="1"/>
     <w:lsdException w:name="Placeholder Text" w:semiHidden="1"/>
     <w:lsdException w:name="No Spacing" w:uiPriority="1" w:qFormat="1"/>
@@ -3953,8 +5777,8 @@
     <w:lsdException w:name="Subtle Reference" w:uiPriority="31" w:qFormat="1"/>
     <w:lsdException w:name="Intense Reference" w:uiPriority="32" w:qFormat="1"/>
     <w:lsdException w:name="Book Title" w:uiPriority="33" w:qFormat="1"/>
-    <w:lsdException w:name="Bibliography" w:semiHidden="1" w:uiPriority="37" w:unhideWhenUsed="1"/>
-    <w:lsdException w:name="TOC Heading" w:semiHidden="1" w:uiPriority="39" w:unhideWhenUsed="1" w:qFormat="1"/>
+    <w:lsdException w:name="Bibliography" w:uiPriority="37" w:semiHidden="1" w:unhideWhenUsed="1"/>
+    <w:lsdException w:name="TOC Heading" w:uiPriority="39" w:semiHidden="1" w:unhideWhenUsed="1" w:qFormat="1"/>
     <w:lsdException w:name="Plain Table 1" w:uiPriority="41"/>
     <w:lsdException w:name="Plain Table 2" w:uiPriority="42"/>
     <w:lsdException w:name="Plain Table 3" w:uiPriority="43"/>
@@ -4065,18 +5889,18 @@
     <w:lsdException w:name="Unresolved Mention" w:semiHidden="1" w:unhideWhenUsed="1"/>
     <w:lsdException w:name="Smart Link" w:semiHidden="1" w:unhideWhenUsed="1"/>
   </w:latentStyles>
-  <w:style w:type="paragraph" w:default="1" w:styleId="Normal">
+  <w:style w:type="paragraph" w:styleId="Normal" w:default="1">
     <w:name w:val="Normal"/>
     <w:qFormat/>
     <w:rsid w:val="00141E6E"/>
   </w:style>
-  <w:style w:type="character" w:default="1" w:styleId="DefaultParagraphFont">
+  <w:style w:type="character" w:styleId="DefaultParagraphFont" w:default="1">
     <w:name w:val="Default Paragraph Font"/>
     <w:uiPriority w:val="1"/>
     <w:semiHidden/>
     <w:unhideWhenUsed/>
   </w:style>
-  <w:style w:type="table" w:default="1" w:styleId="TableNormal">
+  <w:style w:type="table" w:styleId="TableNormal" w:default="1">
     <w:name w:val="Normal Table"/>
     <w:uiPriority w:val="99"/>
     <w:semiHidden/>
@@ -4091,7 +5915,7 @@
       </w:tblCellMar>
     </w:tblPr>
   </w:style>
-  <w:style w:type="numbering" w:default="1" w:styleId="NoList">
+  <w:style w:type="numbering" w:styleId="NoList" w:default="1">
     <w:name w:val="No List"/>
     <w:uiPriority w:val="99"/>
     <w:semiHidden/>

</xml_diff>